<commit_message>
2023-06-08 Shipped Quick Start Guide
</commit_message>
<xml_diff>
--- a/docs/QuickStartGuide.docx
+++ b/docs/QuickStartGuide.docx
@@ -164,45 +164,58 @@
           <w:szCs w:val="24"/>
           <w14:ligatures w14:val="none"/>
         </w:rPr>
-        <w:t xml:space="preserve">This clock has been especially </w:t>
-      </w:r>
-      <w:r>
-        <w:rPr>
-          <w:rFonts w:ascii="Times New Roman" w:eastAsia="Times New Roman" w:hAnsi="Times New Roman" w:cs="Times New Roman"/>
-          <w:b/>
-          <w:bCs/>
-          <w:kern w:val="0"/>
-          <w:sz w:val="24"/>
-          <w:szCs w:val="24"/>
-          <w14:ligatures w14:val="none"/>
-        </w:rPr>
-        <w:t>hand-crafted</w:t>
-      </w:r>
-      <w:r>
-        <w:rPr>
-          <w:rFonts w:ascii="Times New Roman" w:eastAsia="Times New Roman" w:hAnsi="Times New Roman" w:cs="Times New Roman"/>
-          <w:kern w:val="0"/>
-          <w:sz w:val="24"/>
-          <w:szCs w:val="24"/>
-          <w14:ligatures w14:val="none"/>
-        </w:rPr>
-        <w:t xml:space="preserve"> for </w:t>
-      </w:r>
-      <w:r>
-        <w:rPr>
-          <w:rFonts w:ascii="Times New Roman" w:eastAsia="Times New Roman" w:hAnsi="Times New Roman" w:cs="Times New Roman"/>
-          <w:b/>
-          <w:bCs/>
-          <w:kern w:val="0"/>
-          <w:sz w:val="24"/>
-          <w:szCs w:val="24"/>
-          <w14:ligatures w14:val="none"/>
-        </w:rPr>
-        <w:t>YOU</w:t>
-      </w:r>
-      <w:r>
-        <w:rPr>
-          <w:rFonts w:ascii="Times New Roman" w:eastAsia="Times New Roman" w:hAnsi="Times New Roman" w:cs="Times New Roman"/>
+        <w:t>This clock has</w:t>
+      </w:r>
+      <w:r>
+        <w:rPr>
+          <w:rFonts w:ascii="Times New Roman" w:eastAsia="Times New Roman" w:hAnsi="Times New Roman" w:cs="Times New Roman"/>
+          <w:kern w:val="0"/>
+          <w:sz w:val="24"/>
+          <w:szCs w:val="24"/>
+          <w14:ligatures w14:val="none"/>
+        </w:rPr>
+        <w:t xml:space="preserve"> been</w:t>
+      </w:r>
+      <w:r>
+        <w:rPr>
+          <w:rFonts w:ascii="Times New Roman" w:eastAsia="Times New Roman" w:hAnsi="Times New Roman" w:cs="Times New Roman"/>
+          <w:kern w:val="0"/>
+          <w:sz w:val="24"/>
+          <w:szCs w:val="24"/>
+          <w14:ligatures w14:val="none"/>
+        </w:rPr>
+        <w:t xml:space="preserve"> </w:t>
+      </w:r>
+      <w:r>
+        <w:rPr>
+          <w:rFonts w:ascii="Times New Roman" w:eastAsia="Times New Roman" w:hAnsi="Times New Roman" w:cs="Times New Roman"/>
+          <w:b/>
+          <w:bCs/>
+          <w:kern w:val="0"/>
+          <w:sz w:val="24"/>
+          <w:szCs w:val="24"/>
+          <w14:ligatures w14:val="none"/>
+        </w:rPr>
+        <w:t>hand-</w:t>
+      </w:r>
+      <w:proofErr w:type="gramStart"/>
+      <w:r>
+        <w:rPr>
+          <w:rFonts w:ascii="Times New Roman" w:eastAsia="Times New Roman" w:hAnsi="Times New Roman" w:cs="Times New Roman"/>
+          <w:b/>
+          <w:bCs/>
+          <w:kern w:val="0"/>
+          <w:sz w:val="24"/>
+          <w:szCs w:val="24"/>
+          <w14:ligatures w14:val="none"/>
+        </w:rPr>
+        <w:t>crafted</w:t>
+      </w:r>
+      <w:r>
+        <w:rPr>
+          <w:rFonts w:ascii="Times New Roman" w:eastAsia="Times New Roman" w:hAnsi="Times New Roman" w:cs="Times New Roman"/>
+          <w:b/>
+          <w:bCs/>
           <w:kern w:val="0"/>
           <w:sz w:val="24"/>
           <w:szCs w:val="24"/>
@@ -210,6 +223,17 @@
         </w:rPr>
         <w:t>.</w:t>
       </w:r>
+      <w:r>
+        <w:rPr>
+          <w:rFonts w:ascii="Times New Roman" w:eastAsia="Times New Roman" w:hAnsi="Times New Roman" w:cs="Times New Roman"/>
+          <w:kern w:val="0"/>
+          <w:sz w:val="24"/>
+          <w:szCs w:val="24"/>
+          <w14:ligatures w14:val="none"/>
+        </w:rPr>
+        <w:t>.</w:t>
+      </w:r>
+      <w:proofErr w:type="gramEnd"/>
     </w:p>
     <w:p>
       <w:pPr>
@@ -1831,31 +1855,17 @@
         </w:rPr>
         <w:t xml:space="preserve">You should be able to move the </w:t>
       </w:r>
-      <w:proofErr w:type="gramStart"/>
-      <w:r>
-        <w:rPr>
-          <w:rFonts w:ascii="Times New Roman" w:eastAsia="Times New Roman" w:hAnsi="Times New Roman" w:cs="Times New Roman"/>
-          <w:b/>
-          <w:bCs/>
-          <w:kern w:val="0"/>
-          <w:sz w:val="24"/>
-          <w:szCs w:val="24"/>
-          <w14:ligatures w14:val="none"/>
-        </w:rPr>
-        <w:t>seconds</w:t>
-      </w:r>
-      <w:proofErr w:type="gramEnd"/>
-      <w:r>
-        <w:rPr>
-          <w:rFonts w:ascii="Times New Roman" w:eastAsia="Times New Roman" w:hAnsi="Times New Roman" w:cs="Times New Roman"/>
-          <w:b/>
-          <w:bCs/>
-          <w:kern w:val="0"/>
-          <w:sz w:val="24"/>
-          <w:szCs w:val="24"/>
-          <w14:ligatures w14:val="none"/>
-        </w:rPr>
-        <w:t xml:space="preserve"> hand</w:t>
+      <w:r>
+        <w:rPr>
+          <w:rFonts w:ascii="Times New Roman" w:eastAsia="Times New Roman" w:hAnsi="Times New Roman" w:cs="Times New Roman"/>
+          <w:b/>
+          <w:bCs/>
+          <w:kern w:val="0"/>
+          <w:sz w:val="24"/>
+          <w:szCs w:val="24"/>
+          <w14:ligatures w14:val="none"/>
+        </w:rPr>
+        <w:t>seconds hand</w:t>
       </w:r>
       <w:r>
         <w:rPr>
@@ -3085,15 +3095,11 @@
           <w:szCs w:val="24"/>
           <w14:ligatures w14:val="none"/>
         </w:rPr>
-        <w:t xml:space="preserve">change </w:t>
-      </w:r>
-      <w:proofErr w:type="spellStart"/>
-      <w:proofErr w:type="gramStart"/>
-      <w:r>
-        <w:rPr>
-          <w:rFonts w:ascii="Times New Roman" w:eastAsia="Times New Roman" w:hAnsi="Times New Roman" w:cs="Times New Roman"/>
-          <w:b/>
-          <w:bCs/>
+        <w:t>change its password</w:t>
+      </w:r>
+      <w:r>
+        <w:rPr>
+          <w:rFonts w:ascii="Times New Roman" w:eastAsia="Times New Roman" w:hAnsi="Times New Roman" w:cs="Times New Roman"/>
           <w:i/>
           <w:iCs/>
           <w:kern w:val="0"/>
@@ -3101,10 +3107,8 @@
           <w:szCs w:val="24"/>
           <w14:ligatures w14:val="none"/>
         </w:rPr>
-        <w:t>it's</w:t>
-      </w:r>
-      <w:proofErr w:type="spellEnd"/>
-      <w:proofErr w:type="gramEnd"/>
+        <w:t xml:space="preserve">, and then will tell it how to </w:t>
+      </w:r>
       <w:r>
         <w:rPr>
           <w:rFonts w:ascii="Times New Roman" w:eastAsia="Times New Roman" w:hAnsi="Times New Roman" w:cs="Times New Roman"/>
@@ -3117,11 +3121,13 @@
           <w:szCs w:val="24"/>
           <w14:ligatures w14:val="none"/>
         </w:rPr>
-        <w:t xml:space="preserve"> password</w:t>
-      </w:r>
-      <w:r>
-        <w:rPr>
-          <w:rFonts w:ascii="Times New Roman" w:eastAsia="Times New Roman" w:hAnsi="Times New Roman" w:cs="Times New Roman"/>
+        <w:t xml:space="preserve">connect to your home </w:t>
+      </w:r>
+      <w:r>
+        <w:rPr>
+          <w:rFonts w:ascii="Times New Roman" w:eastAsia="Times New Roman" w:hAnsi="Times New Roman" w:cs="Times New Roman"/>
+          <w:b/>
+          <w:bCs/>
           <w:i/>
           <w:iCs/>
           <w:kern w:val="0"/>
@@ -3129,7 +3135,7 @@
           <w:szCs w:val="24"/>
           <w14:ligatures w14:val="none"/>
         </w:rPr>
-        <w:t xml:space="preserve">, and then will tell it how to </w:t>
+        <w:t>Wi-Fi</w:t>
       </w:r>
       <w:r>
         <w:rPr>
@@ -3143,13 +3149,11 @@
           <w:szCs w:val="24"/>
           <w14:ligatures w14:val="none"/>
         </w:rPr>
-        <w:t xml:space="preserve">connect to your home </w:t>
-      </w:r>
-      <w:r>
-        <w:rPr>
-          <w:rFonts w:ascii="Times New Roman" w:eastAsia="Times New Roman" w:hAnsi="Times New Roman" w:cs="Times New Roman"/>
-          <w:b/>
-          <w:bCs/>
+        <w:t xml:space="preserve"> network</w:t>
+      </w:r>
+      <w:r>
+        <w:rPr>
+          <w:rFonts w:ascii="Times New Roman" w:eastAsia="Times New Roman" w:hAnsi="Times New Roman" w:cs="Times New Roman"/>
           <w:i/>
           <w:iCs/>
           <w:kern w:val="0"/>
@@ -3157,13 +3161,11 @@
           <w:szCs w:val="24"/>
           <w14:ligatures w14:val="none"/>
         </w:rPr>
-        <w:t>Wi-Fi</w:t>
-      </w:r>
-      <w:r>
-        <w:rPr>
-          <w:rFonts w:ascii="Times New Roman" w:eastAsia="Times New Roman" w:hAnsi="Times New Roman" w:cs="Times New Roman"/>
-          <w:b/>
-          <w:bCs/>
+        <w:t xml:space="preserve">. By connecting to your home </w:t>
+      </w:r>
+      <w:r>
+        <w:rPr>
+          <w:rFonts w:ascii="Times New Roman" w:eastAsia="Times New Roman" w:hAnsi="Times New Roman" w:cs="Times New Roman"/>
           <w:i/>
           <w:iCs/>
           <w:kern w:val="0"/>
@@ -3171,7 +3173,7 @@
           <w:szCs w:val="24"/>
           <w14:ligatures w14:val="none"/>
         </w:rPr>
-        <w:t xml:space="preserve"> network</w:t>
+        <w:t>Wi-Fi</w:t>
       </w:r>
       <w:r>
         <w:rPr>
@@ -3183,11 +3185,13 @@
           <w:szCs w:val="24"/>
           <w14:ligatures w14:val="none"/>
         </w:rPr>
-        <w:t xml:space="preserve">. By connecting to your home </w:t>
-      </w:r>
-      <w:r>
-        <w:rPr>
-          <w:rFonts w:ascii="Times New Roman" w:eastAsia="Times New Roman" w:hAnsi="Times New Roman" w:cs="Times New Roman"/>
+        <w:t xml:space="preserve"> network (and presumably to the internet via that) the clock will have access to the </w:t>
+      </w:r>
+      <w:r>
+        <w:rPr>
+          <w:rFonts w:ascii="Times New Roman" w:eastAsia="Times New Roman" w:hAnsi="Times New Roman" w:cs="Times New Roman"/>
+          <w:b/>
+          <w:bCs/>
           <w:i/>
           <w:iCs/>
           <w:kern w:val="0"/>
@@ -3195,7 +3199,7 @@
           <w:szCs w:val="24"/>
           <w14:ligatures w14:val="none"/>
         </w:rPr>
-        <w:t>Wi-Fi</w:t>
+        <w:t>NTP (Network Time Protocol)</w:t>
       </w:r>
       <w:r>
         <w:rPr>
@@ -3207,32 +3211,6 @@
           <w:szCs w:val="24"/>
           <w14:ligatures w14:val="none"/>
         </w:rPr>
-        <w:t xml:space="preserve"> network (and presumably to the internet via that) the clock will have access to the </w:t>
-      </w:r>
-      <w:r>
-        <w:rPr>
-          <w:rFonts w:ascii="Times New Roman" w:eastAsia="Times New Roman" w:hAnsi="Times New Roman" w:cs="Times New Roman"/>
-          <w:b/>
-          <w:bCs/>
-          <w:i/>
-          <w:iCs/>
-          <w:kern w:val="0"/>
-          <w:sz w:val="24"/>
-          <w:szCs w:val="24"/>
-          <w14:ligatures w14:val="none"/>
-        </w:rPr>
-        <w:t>NTP (Network Time Protocol)</w:t>
-      </w:r>
-      <w:r>
-        <w:rPr>
-          <w:rFonts w:ascii="Times New Roman" w:eastAsia="Times New Roman" w:hAnsi="Times New Roman" w:cs="Times New Roman"/>
-          <w:i/>
-          <w:iCs/>
-          <w:kern w:val="0"/>
-          <w:sz w:val="24"/>
-          <w:szCs w:val="24"/>
-          <w14:ligatures w14:val="none"/>
-        </w:rPr>
         <w:t xml:space="preserve"> from which it can find the correct time.</w:t>
       </w:r>
     </w:p>
@@ -3332,6 +3310,18 @@
           <w14:ligatures w14:val="none"/>
         </w:rPr>
         <w:t>WebUI</w:t>
+      </w:r>
+      <w:r>
+        <w:rPr>
+          <w:rFonts w:ascii="Times New Roman" w:eastAsia="Times New Roman" w:hAnsi="Times New Roman" w:cs="Times New Roman"/>
+          <w:b/>
+          <w:bCs/>
+          <w:kern w:val="0"/>
+          <w:sz w:val="24"/>
+          <w:szCs w:val="24"/>
+          <w14:ligatures w14:val="none"/>
+        </w:rPr>
+        <w:t>,</w:t>
       </w:r>
       <w:r>
         <w:rPr>
@@ -7909,7 +7899,27 @@
           <w:szCs w:val="24"/>
           <w14:ligatures w14:val="none"/>
         </w:rPr>
-        <w:t xml:space="preserve">In </w:t>
+        <w:t>In general</w:t>
+      </w:r>
+      <w:r>
+        <w:rPr>
+          <w:rFonts w:ascii="Times New Roman" w:eastAsia="Times New Roman" w:hAnsi="Times New Roman" w:cs="Times New Roman"/>
+          <w:kern w:val="0"/>
+          <w:sz w:val="24"/>
+          <w:szCs w:val="24"/>
+          <w14:ligatures w14:val="none"/>
+        </w:rPr>
+        <w:t>,</w:t>
+      </w:r>
+      <w:r>
+        <w:rPr>
+          <w:rFonts w:ascii="Times New Roman" w:eastAsia="Times New Roman" w:hAnsi="Times New Roman" w:cs="Times New Roman"/>
+          <w:kern w:val="0"/>
+          <w:sz w:val="24"/>
+          <w:szCs w:val="24"/>
+          <w14:ligatures w14:val="none"/>
+        </w:rPr>
+        <w:t xml:space="preserve"> the clock is busy counting </w:t>
       </w:r>
       <w:proofErr w:type="gramStart"/>
       <w:r>
@@ -7920,7 +7930,7 @@
           <w:szCs w:val="24"/>
           <w14:ligatures w14:val="none"/>
         </w:rPr>
-        <w:t>general</w:t>
+        <w:t>the milliseconds</w:t>
       </w:r>
       <w:proofErr w:type="gramEnd"/>
       <w:r>
@@ -7931,7 +7941,7 @@
           <w:szCs w:val="24"/>
           <w14:ligatures w14:val="none"/>
         </w:rPr>
-        <w:t xml:space="preserve"> the clock is busy counting the milliseconds for each beat and doesn't really pay attention to the time. It just tries to keep the pendulum swinging at or near 1000ms and </w:t>
+        <w:t xml:space="preserve"> for each beat and doesn't really pay attention to the time. It just tries to keep the pendulum swinging at or near 1000ms and </w:t>
       </w:r>
       <w:r>
         <w:rPr>
@@ -8125,7 +8135,27 @@
           <w:szCs w:val="24"/>
           <w14:ligatures w14:val="none"/>
         </w:rPr>
-        <w:t xml:space="preserve">. In correct operation this should not happen, but if it does it means that the clock likely needs a physical adjustment or lubrication of some kind, and you should refer to the </w:t>
+        <w:t>. In correct operation this should not happen, but if it does</w:t>
+      </w:r>
+      <w:r>
+        <w:rPr>
+          <w:rFonts w:ascii="Times New Roman" w:eastAsia="Times New Roman" w:hAnsi="Times New Roman" w:cs="Times New Roman"/>
+          <w:kern w:val="0"/>
+          <w:sz w:val="24"/>
+          <w:szCs w:val="24"/>
+          <w14:ligatures w14:val="none"/>
+        </w:rPr>
+        <w:t>,</w:t>
+      </w:r>
+      <w:r>
+        <w:rPr>
+          <w:rFonts w:ascii="Times New Roman" w:eastAsia="Times New Roman" w:hAnsi="Times New Roman" w:cs="Times New Roman"/>
+          <w:kern w:val="0"/>
+          <w:sz w:val="24"/>
+          <w:szCs w:val="24"/>
+          <w14:ligatures w14:val="none"/>
+        </w:rPr>
+        <w:t xml:space="preserve"> it means that the clock likely needs a physical adjustment or lubrication of some kind, and you should refer to the </w:t>
       </w:r>
       <w:hyperlink r:id="rId18" w:history="1">
         <w:r>
@@ -8220,29 +8250,7 @@
           <w:szCs w:val="24"/>
           <w14:ligatures w14:val="none"/>
         </w:rPr>
-        <w:t xml:space="preserve">) the clock will compare the RTC (Real Time Clock) to the NTP (Network Time Protocol) </w:t>
-      </w:r>
-      <w:proofErr w:type="gramStart"/>
-      <w:r>
-        <w:rPr>
-          <w:rFonts w:ascii="Times New Roman" w:eastAsia="Times New Roman" w:hAnsi="Times New Roman" w:cs="Times New Roman"/>
-          <w:kern w:val="0"/>
-          <w:sz w:val="24"/>
-          <w:szCs w:val="24"/>
-          <w14:ligatures w14:val="none"/>
-        </w:rPr>
-        <w:t>time, and</w:t>
-      </w:r>
-      <w:proofErr w:type="gramEnd"/>
-      <w:r>
-        <w:rPr>
-          <w:rFonts w:ascii="Times New Roman" w:eastAsia="Times New Roman" w:hAnsi="Times New Roman" w:cs="Times New Roman"/>
-          <w:kern w:val="0"/>
-          <w:sz w:val="24"/>
-          <w:szCs w:val="24"/>
-          <w14:ligatures w14:val="none"/>
-        </w:rPr>
-        <w:t xml:space="preserve"> adjust the RTC accordingly. Typically, this will result in a change of, say, 100 milliseconds (plus or minus) or so, or a second or two total per day, overall. This will in turn, at the next hour, trigger a </w:t>
+        <w:t xml:space="preserve">) the clock will compare the RTC (Real Time Clock) to the NTP (Network Time Protocol) time and adjust the RTC accordingly. Typically, this will result in a change of, say, 100 milliseconds (plus or minus) or so, or a second or two total per day, overall. This will in turn, at the next hour, trigger a </w:t>
       </w:r>
       <w:r>
         <w:rPr>
@@ -8293,6 +8301,7 @@
           <w:rFonts w:ascii="Times New Roman" w:eastAsia="Times New Roman" w:hAnsi="Times New Roman" w:cs="Times New Roman"/>
           <w:b/>
           <w:bCs/>
+          <w:color w:val="538135" w:themeColor="accent6" w:themeShade="BF"/>
           <w:kern w:val="0"/>
           <w:sz w:val="24"/>
           <w:szCs w:val="24"/>
@@ -8306,6 +8315,7 @@
           <w:rFonts w:ascii="Times New Roman" w:eastAsia="Times New Roman" w:hAnsi="Times New Roman" w:cs="Times New Roman"/>
           <w:b/>
           <w:bCs/>
+          <w:color w:val="538135" w:themeColor="accent6" w:themeShade="BF"/>
           <w:kern w:val="0"/>
           <w:sz w:val="24"/>
           <w:szCs w:val="24"/>
@@ -8319,6 +8329,7 @@
           <w:rFonts w:ascii="Times New Roman" w:eastAsia="Times New Roman" w:hAnsi="Times New Roman" w:cs="Times New Roman"/>
           <w:b/>
           <w:bCs/>
+          <w:color w:val="538135" w:themeColor="accent6" w:themeShade="BF"/>
           <w:kern w:val="0"/>
           <w:sz w:val="24"/>
           <w:szCs w:val="24"/>
@@ -8329,34 +8340,43 @@
       <w:r>
         <w:rPr>
           <w:rFonts w:ascii="Times New Roman" w:eastAsia="Times New Roman" w:hAnsi="Times New Roman" w:cs="Times New Roman"/>
-          <w:kern w:val="0"/>
-          <w:sz w:val="24"/>
-          <w:szCs w:val="24"/>
-          <w14:ligatures w14:val="none"/>
-        </w:rPr>
-        <w:t xml:space="preserve"> indicating that the clock is running ok, and if they vary from that, then </w:t>
-      </w:r>
-      <w:proofErr w:type="gramStart"/>
-      <w:r>
-        <w:rPr>
-          <w:rFonts w:ascii="Times New Roman" w:eastAsia="Times New Roman" w:hAnsi="Times New Roman" w:cs="Times New Roman"/>
-          <w:kern w:val="0"/>
-          <w:sz w:val="24"/>
-          <w:szCs w:val="24"/>
-          <w14:ligatures w14:val="none"/>
-        </w:rPr>
-        <w:t>over</w:t>
-      </w:r>
-      <w:proofErr w:type="gramEnd"/>
-      <w:r>
-        <w:rPr>
-          <w:rFonts w:ascii="Times New Roman" w:eastAsia="Times New Roman" w:hAnsi="Times New Roman" w:cs="Times New Roman"/>
-          <w:kern w:val="0"/>
-          <w:sz w:val="24"/>
-          <w:szCs w:val="24"/>
-          <w14:ligatures w14:val="none"/>
-        </w:rPr>
-        <w:t xml:space="preserve"> a few minutes they should return to four green-</w:t>
+          <w:color w:val="538135" w:themeColor="accent6" w:themeShade="BF"/>
+          <w:kern w:val="0"/>
+          <w:sz w:val="24"/>
+          <w:szCs w:val="24"/>
+          <w14:ligatures w14:val="none"/>
+        </w:rPr>
+        <w:t xml:space="preserve"> </w:t>
+      </w:r>
+      <w:r>
+        <w:rPr>
+          <w:rFonts w:ascii="Times New Roman" w:eastAsia="Times New Roman" w:hAnsi="Times New Roman" w:cs="Times New Roman"/>
+          <w:kern w:val="0"/>
+          <w:sz w:val="24"/>
+          <w:szCs w:val="24"/>
+          <w14:ligatures w14:val="none"/>
+        </w:rPr>
+        <w:t>indicating that the clock is running ok, and if they vary from that, then</w:t>
+      </w:r>
+      <w:r>
+        <w:rPr>
+          <w:rFonts w:ascii="Times New Roman" w:eastAsia="Times New Roman" w:hAnsi="Times New Roman" w:cs="Times New Roman"/>
+          <w:kern w:val="0"/>
+          <w:sz w:val="24"/>
+          <w:szCs w:val="24"/>
+          <w14:ligatures w14:val="none"/>
+        </w:rPr>
+        <w:t>,</w:t>
+      </w:r>
+      <w:r>
+        <w:rPr>
+          <w:rFonts w:ascii="Times New Roman" w:eastAsia="Times New Roman" w:hAnsi="Times New Roman" w:cs="Times New Roman"/>
+          <w:kern w:val="0"/>
+          <w:sz w:val="24"/>
+          <w:szCs w:val="24"/>
+          <w14:ligatures w14:val="none"/>
+        </w:rPr>
+        <w:t xml:space="preserve"> over a few minutes they should return to four green-</w:t>
       </w:r>
       <w:proofErr w:type="spellStart"/>
       <w:r>
@@ -8993,29 +9013,7 @@
           <w:szCs w:val="24"/>
           <w14:ligatures w14:val="none"/>
         </w:rPr>
-        <w:t xml:space="preserve"> presses will make the </w:t>
-      </w:r>
-      <w:proofErr w:type="gramStart"/>
-      <w:r>
-        <w:rPr>
-          <w:rFonts w:ascii="Times New Roman" w:eastAsia="Times New Roman" w:hAnsi="Times New Roman" w:cs="Times New Roman"/>
-          <w:kern w:val="0"/>
-          <w:sz w:val="24"/>
-          <w:szCs w:val="24"/>
-          <w14:ligatures w14:val="none"/>
-        </w:rPr>
-        <w:t>LED's</w:t>
-      </w:r>
-      <w:proofErr w:type="gramEnd"/>
-      <w:r>
-        <w:rPr>
-          <w:rFonts w:ascii="Times New Roman" w:eastAsia="Times New Roman" w:hAnsi="Times New Roman" w:cs="Times New Roman"/>
-          <w:kern w:val="0"/>
-          <w:sz w:val="24"/>
-          <w:szCs w:val="24"/>
-          <w14:ligatures w14:val="none"/>
-        </w:rPr>
-        <w:t xml:space="preserve"> brighter until their brightest, and then will cycle off and then to their minimum brightness to start the cycle over again. There are 15 levels of brightness for the LEDS.</w:t>
+        <w:t xml:space="preserve"> presses will make the LEDs brighter until their brightest, and then will cycle off and then to their minimum brightness to start the cycle over again. There are 15 levels of brightness for the LEDS.</w:t>
       </w:r>
     </w:p>
     <w:p>
@@ -9502,31 +9500,7 @@
           <w:szCs w:val="24"/>
           <w14:ligatures w14:val="none"/>
         </w:rPr>
-        <w:t xml:space="preserve"> show up as a network device. Then, by merely double clicking on </w:t>
-      </w:r>
-      <w:proofErr w:type="spellStart"/>
-      <w:proofErr w:type="gramStart"/>
-      <w:r>
-        <w:rPr>
-          <w:rFonts w:ascii="Times New Roman" w:eastAsia="Times New Roman" w:hAnsi="Times New Roman" w:cs="Times New Roman"/>
-          <w:kern w:val="0"/>
-          <w:sz w:val="24"/>
-          <w:szCs w:val="24"/>
-          <w14:ligatures w14:val="none"/>
-        </w:rPr>
-        <w:t>it's</w:t>
-      </w:r>
-      <w:proofErr w:type="spellEnd"/>
-      <w:proofErr w:type="gramEnd"/>
-      <w:r>
-        <w:rPr>
-          <w:rFonts w:ascii="Times New Roman" w:eastAsia="Times New Roman" w:hAnsi="Times New Roman" w:cs="Times New Roman"/>
-          <w:kern w:val="0"/>
-          <w:sz w:val="24"/>
-          <w:szCs w:val="24"/>
-          <w14:ligatures w14:val="none"/>
-        </w:rPr>
-        <w:t xml:space="preserve"> icon, a browser </w:t>
+        <w:t xml:space="preserve"> show up as a network device. Then, by merely double clicking on its icon, a browser </w:t>
       </w:r>
       <w:r>
         <w:rPr>
@@ -10427,18 +10401,16 @@
         </w:rPr>
         <w:t xml:space="preserve"> Substantial efforts were put into ensuring that the clock does not create any significant security risk to your home network, but just in case, I added the ability for you to disable the clock's </w:t>
       </w:r>
-      <w:proofErr w:type="spellStart"/>
-      <w:r>
-        <w:rPr>
-          <w:rFonts w:ascii="Times New Roman" w:eastAsia="Times New Roman" w:hAnsi="Times New Roman" w:cs="Times New Roman"/>
-          <w:kern w:val="0"/>
-          <w:sz w:val="24"/>
-          <w:szCs w:val="24"/>
-          <w14:ligatures w14:val="none"/>
-        </w:rPr>
-        <w:t>Wifi</w:t>
-      </w:r>
-      <w:proofErr w:type="spellEnd"/>
+      <w:r>
+        <w:rPr>
+          <w:rFonts w:ascii="Times New Roman" w:eastAsia="Times New Roman" w:hAnsi="Times New Roman" w:cs="Times New Roman"/>
+          <w:kern w:val="0"/>
+          <w:sz w:val="24"/>
+          <w:szCs w:val="24"/>
+          <w14:ligatures w14:val="none"/>
+        </w:rPr>
+        <w:t>Wi-Fi</w:t>
+      </w:r>
       <w:r>
         <w:rPr>
           <w:rFonts w:ascii="Times New Roman" w:eastAsia="Times New Roman" w:hAnsi="Times New Roman" w:cs="Times New Roman"/>
@@ -10587,7 +10559,47 @@
           <w:szCs w:val="24"/>
           <w14:ligatures w14:val="none"/>
         </w:rPr>
-        <w:t xml:space="preserve">slip on </w:t>
+        <w:t>slip on it’s shaft</w:t>
+      </w:r>
+      <w:r>
+        <w:rPr>
+          <w:rFonts w:ascii="Times New Roman" w:eastAsia="Times New Roman" w:hAnsi="Times New Roman" w:cs="Times New Roman"/>
+          <w:kern w:val="0"/>
+          <w:sz w:val="24"/>
+          <w:szCs w:val="24"/>
+          <w14:ligatures w14:val="none"/>
+        </w:rPr>
+        <w:t xml:space="preserve">, whereas the hour and minute hands ARE intended to </w:t>
+      </w:r>
+      <w:r>
+        <w:rPr>
+          <w:rFonts w:ascii="Times New Roman" w:eastAsia="Times New Roman" w:hAnsi="Times New Roman" w:cs="Times New Roman"/>
+          <w:kern w:val="0"/>
+          <w:sz w:val="24"/>
+          <w:szCs w:val="24"/>
+          <w14:ligatures w14:val="none"/>
+        </w:rPr>
+        <w:t>slip on their shafts</w:t>
+      </w:r>
+      <w:r>
+        <w:rPr>
+          <w:rFonts w:ascii="Times New Roman" w:eastAsia="Times New Roman" w:hAnsi="Times New Roman" w:cs="Times New Roman"/>
+          <w:kern w:val="0"/>
+          <w:sz w:val="24"/>
+          <w:szCs w:val="24"/>
+          <w14:ligatures w14:val="none"/>
+        </w:rPr>
+        <w:t xml:space="preserve"> </w:t>
+      </w:r>
+      <w:r>
+        <w:rPr>
+          <w:rFonts w:ascii="Times New Roman" w:eastAsia="Times New Roman" w:hAnsi="Times New Roman" w:cs="Times New Roman"/>
+          <w:kern w:val="0"/>
+          <w:sz w:val="24"/>
+          <w:szCs w:val="24"/>
+          <w14:ligatures w14:val="none"/>
+        </w:rPr>
+        <w:t xml:space="preserve">in </w:t>
       </w:r>
       <w:proofErr w:type="gramStart"/>
       <w:r>
@@ -10598,7 +10610,7 @@
           <w:szCs w:val="24"/>
           <w14:ligatures w14:val="none"/>
         </w:rPr>
-        <w:t>it’s</w:t>
+        <w:t>order  for</w:t>
       </w:r>
       <w:proofErr w:type="gramEnd"/>
       <w:r>
@@ -10609,59 +10621,7 @@
           <w:szCs w:val="24"/>
           <w14:ligatures w14:val="none"/>
         </w:rPr>
-        <w:t xml:space="preserve"> shaft</w:t>
-      </w:r>
-      <w:r>
-        <w:rPr>
-          <w:rFonts w:ascii="Times New Roman" w:eastAsia="Times New Roman" w:hAnsi="Times New Roman" w:cs="Times New Roman"/>
-          <w:kern w:val="0"/>
-          <w:sz w:val="24"/>
-          <w:szCs w:val="24"/>
-          <w14:ligatures w14:val="none"/>
-        </w:rPr>
-        <w:t xml:space="preserve">, whereas the hour and minute hands ARE intended to </w:t>
-      </w:r>
-      <w:r>
-        <w:rPr>
-          <w:rFonts w:ascii="Times New Roman" w:eastAsia="Times New Roman" w:hAnsi="Times New Roman" w:cs="Times New Roman"/>
-          <w:kern w:val="0"/>
-          <w:sz w:val="24"/>
-          <w:szCs w:val="24"/>
-          <w14:ligatures w14:val="none"/>
-        </w:rPr>
-        <w:t xml:space="preserve">slip on their </w:t>
-      </w:r>
-      <w:proofErr w:type="spellStart"/>
-      <w:r>
-        <w:rPr>
-          <w:rFonts w:ascii="Times New Roman" w:eastAsia="Times New Roman" w:hAnsi="Times New Roman" w:cs="Times New Roman"/>
-          <w:kern w:val="0"/>
-          <w:sz w:val="24"/>
-          <w:szCs w:val="24"/>
-          <w14:ligatures w14:val="none"/>
-        </w:rPr>
-        <w:t>shafts</w:t>
-      </w:r>
-      <w:r>
-        <w:rPr>
-          <w:rFonts w:ascii="Times New Roman" w:eastAsia="Times New Roman" w:hAnsi="Times New Roman" w:cs="Times New Roman"/>
-          <w:kern w:val="0"/>
-          <w:sz w:val="24"/>
-          <w:szCs w:val="24"/>
-          <w14:ligatures w14:val="none"/>
-        </w:rPr>
-        <w:t>in</w:t>
-      </w:r>
-      <w:proofErr w:type="spellEnd"/>
-      <w:r>
-        <w:rPr>
-          <w:rFonts w:ascii="Times New Roman" w:eastAsia="Times New Roman" w:hAnsi="Times New Roman" w:cs="Times New Roman"/>
-          <w:kern w:val="0"/>
-          <w:sz w:val="24"/>
-          <w:szCs w:val="24"/>
-          <w14:ligatures w14:val="none"/>
-        </w:rPr>
-        <w:t xml:space="preserve"> order to for you to be able to set the time. </w:t>
+        <w:t xml:space="preserve"> you to be able to set the time. </w:t>
       </w:r>
       <w:r>
         <w:rPr>

</xml_diff>

<commit_message>
doc WIP - ui.md LEDs mostly
</commit_message>
<xml_diff>
--- a/docs/QuickStartGuide.docx
+++ b/docs/QuickStartGuide.docx
@@ -16,7 +16,6 @@
           <w14:ligatures w14:val="none"/>
         </w:rPr>
       </w:pPr>
-      <w:proofErr w:type="spellStart"/>
       <w:r>
         <w:rPr>
           <w:rFonts w:ascii="Times New Roman" w:eastAsia="Times New Roman" w:hAnsi="Times New Roman" w:cs="Times New Roman"/>
@@ -41,7 +40,6 @@
         </w:rPr>
         <w:t>Clock</w:t>
       </w:r>
-      <w:proofErr w:type="spellEnd"/>
       <w:r>
         <w:rPr>
           <w:rFonts w:ascii="Times New Roman" w:eastAsia="Times New Roman" w:hAnsi="Times New Roman" w:cs="Times New Roman"/>
@@ -52,7 +50,7 @@
           <w:szCs w:val="48"/>
           <w14:ligatures w14:val="none"/>
         </w:rPr>
-        <w:t xml:space="preserve"> </w:t>
+        <w:t>3</w:t>
       </w:r>
       <w:r>
         <w:rPr>
@@ -64,7 +62,7 @@
           <w:szCs w:val="48"/>
           <w14:ligatures w14:val="none"/>
         </w:rPr>
-        <w:t xml:space="preserve">v3.2 </w:t>
+        <w:t xml:space="preserve"> </w:t>
       </w:r>
       <w:r>
         <w:rPr>
@@ -101,6 +99,7 @@
         <w:t xml:space="preserve">Welcome to </w:t>
       </w:r>
       <w:proofErr w:type="spellStart"/>
+      <w:proofErr w:type="gramStart"/>
       <w:r>
         <w:rPr>
           <w:rFonts w:ascii="Times New Roman" w:eastAsia="Times New Roman" w:hAnsi="Times New Roman" w:cs="Times New Roman"/>
@@ -112,6 +111,39 @@
         <w:t>theClock</w:t>
       </w:r>
       <w:proofErr w:type="spellEnd"/>
+      <w:proofErr w:type="gramEnd"/>
+      <w:r>
+        <w:rPr>
+          <w:rFonts w:ascii="Times New Roman" w:eastAsia="Times New Roman" w:hAnsi="Times New Roman" w:cs="Times New Roman"/>
+          <w:kern w:val="0"/>
+          <w:sz w:val="24"/>
+          <w:szCs w:val="24"/>
+          <w14:ligatures w14:val="none"/>
+        </w:rPr>
+        <w:t xml:space="preserve"> version </w:t>
+      </w:r>
+      <w:proofErr w:type="gramStart"/>
+      <w:r>
+        <w:rPr>
+          <w:rFonts w:ascii="Times New Roman" w:eastAsia="Times New Roman" w:hAnsi="Times New Roman" w:cs="Times New Roman"/>
+          <w:kern w:val="0"/>
+          <w:sz w:val="24"/>
+          <w:szCs w:val="24"/>
+          <w14:ligatures w14:val="none"/>
+        </w:rPr>
+        <w:t xml:space="preserve">3 </w:t>
+      </w:r>
+      <w:r>
+        <w:rPr>
+          <w:rFonts w:ascii="Times New Roman" w:eastAsia="Times New Roman" w:hAnsi="Times New Roman" w:cs="Times New Roman"/>
+          <w:kern w:val="0"/>
+          <w:sz w:val="24"/>
+          <w:szCs w:val="24"/>
+          <w14:ligatures w14:val="none"/>
+        </w:rPr>
+        <w:t>!</w:t>
+      </w:r>
+      <w:proofErr w:type="gramEnd"/>
       <w:r>
         <w:rPr>
           <w:rFonts w:ascii="Times New Roman" w:eastAsia="Times New Roman" w:hAnsi="Times New Roman" w:cs="Times New Roman"/>
@@ -122,18 +154,38 @@
         </w:rPr>
         <w:t xml:space="preserve"> </w:t>
       </w:r>
-      <w:proofErr w:type="gramStart"/>
-      <w:r>
-        <w:rPr>
-          <w:rFonts w:ascii="Times New Roman" w:eastAsia="Times New Roman" w:hAnsi="Times New Roman" w:cs="Times New Roman"/>
-          <w:kern w:val="0"/>
-          <w:sz w:val="24"/>
-          <w:szCs w:val="24"/>
-          <w14:ligatures w14:val="none"/>
-        </w:rPr>
-        <w:t>v3.2 !!</w:t>
-      </w:r>
-      <w:proofErr w:type="gramEnd"/>
+    </w:p>
+    <w:p>
+      <w:pPr>
+        <w:spacing w:after="100" w:afterAutospacing="1" w:line="240" w:lineRule="auto"/>
+        <w:rPr>
+          <w:rFonts w:ascii="Times New Roman" w:eastAsia="Times New Roman" w:hAnsi="Times New Roman" w:cs="Times New Roman"/>
+          <w:kern w:val="0"/>
+          <w:sz w:val="24"/>
+          <w:szCs w:val="24"/>
+          <w14:ligatures w14:val="none"/>
+        </w:rPr>
+      </w:pPr>
+      <w:r>
+        <w:rPr>
+          <w:rFonts w:ascii="Times New Roman" w:eastAsia="Times New Roman" w:hAnsi="Times New Roman" w:cs="Times New Roman"/>
+          <w:kern w:val="0"/>
+          <w:sz w:val="24"/>
+          <w:szCs w:val="24"/>
+          <w14:ligatures w14:val="none"/>
+        </w:rPr>
+        <w:t>This clock has</w:t>
+      </w:r>
+      <w:r>
+        <w:rPr>
+          <w:rFonts w:ascii="Times New Roman" w:eastAsia="Times New Roman" w:hAnsi="Times New Roman" w:cs="Times New Roman"/>
+          <w:kern w:val="0"/>
+          <w:sz w:val="24"/>
+          <w:szCs w:val="24"/>
+          <w14:ligatures w14:val="none"/>
+        </w:rPr>
+        <w:t xml:space="preserve"> been</w:t>
+      </w:r>
       <w:r>
         <w:rPr>
           <w:rFonts w:ascii="Times New Roman" w:eastAsia="Times New Roman" w:hAnsi="Times New Roman" w:cs="Times New Roman"/>
@@ -144,72 +196,17 @@
         </w:rPr>
         <w:t xml:space="preserve"> </w:t>
       </w:r>
-    </w:p>
-    <w:p>
-      <w:pPr>
-        <w:spacing w:after="100" w:afterAutospacing="1" w:line="240" w:lineRule="auto"/>
-        <w:rPr>
-          <w:rFonts w:ascii="Times New Roman" w:eastAsia="Times New Roman" w:hAnsi="Times New Roman" w:cs="Times New Roman"/>
-          <w:kern w:val="0"/>
-          <w:sz w:val="24"/>
-          <w:szCs w:val="24"/>
-          <w14:ligatures w14:val="none"/>
-        </w:rPr>
-      </w:pPr>
-      <w:r>
-        <w:rPr>
-          <w:rFonts w:ascii="Times New Roman" w:eastAsia="Times New Roman" w:hAnsi="Times New Roman" w:cs="Times New Roman"/>
-          <w:kern w:val="0"/>
-          <w:sz w:val="24"/>
-          <w:szCs w:val="24"/>
-          <w14:ligatures w14:val="none"/>
-        </w:rPr>
-        <w:t>This clock has</w:t>
-      </w:r>
-      <w:r>
-        <w:rPr>
-          <w:rFonts w:ascii="Times New Roman" w:eastAsia="Times New Roman" w:hAnsi="Times New Roman" w:cs="Times New Roman"/>
-          <w:kern w:val="0"/>
-          <w:sz w:val="24"/>
-          <w:szCs w:val="24"/>
-          <w14:ligatures w14:val="none"/>
-        </w:rPr>
-        <w:t xml:space="preserve"> been</w:t>
-      </w:r>
-      <w:r>
-        <w:rPr>
-          <w:rFonts w:ascii="Times New Roman" w:eastAsia="Times New Roman" w:hAnsi="Times New Roman" w:cs="Times New Roman"/>
-          <w:kern w:val="0"/>
-          <w:sz w:val="24"/>
-          <w:szCs w:val="24"/>
-          <w14:ligatures w14:val="none"/>
-        </w:rPr>
-        <w:t xml:space="preserve"> </w:t>
-      </w:r>
-      <w:r>
-        <w:rPr>
-          <w:rFonts w:ascii="Times New Roman" w:eastAsia="Times New Roman" w:hAnsi="Times New Roman" w:cs="Times New Roman"/>
-          <w:b/>
-          <w:bCs/>
-          <w:kern w:val="0"/>
-          <w:sz w:val="24"/>
-          <w:szCs w:val="24"/>
-          <w14:ligatures w14:val="none"/>
-        </w:rPr>
-        <w:t>hand-</w:t>
-      </w:r>
-      <w:proofErr w:type="gramStart"/>
-      <w:r>
-        <w:rPr>
-          <w:rFonts w:ascii="Times New Roman" w:eastAsia="Times New Roman" w:hAnsi="Times New Roman" w:cs="Times New Roman"/>
-          <w:b/>
-          <w:bCs/>
-          <w:kern w:val="0"/>
-          <w:sz w:val="24"/>
-          <w:szCs w:val="24"/>
-          <w14:ligatures w14:val="none"/>
-        </w:rPr>
-        <w:t>crafted</w:t>
+      <w:r>
+        <w:rPr>
+          <w:rFonts w:ascii="Times New Roman" w:eastAsia="Times New Roman" w:hAnsi="Times New Roman" w:cs="Times New Roman"/>
+          <w:b/>
+          <w:bCs/>
+          <w:kern w:val="0"/>
+          <w:sz w:val="24"/>
+          <w:szCs w:val="24"/>
+          <w14:ligatures w14:val="none"/>
+        </w:rPr>
+        <w:t>hand-crafted</w:t>
       </w:r>
       <w:r>
         <w:rPr>
@@ -223,17 +220,6 @@
         </w:rPr>
         <w:t>.</w:t>
       </w:r>
-      <w:r>
-        <w:rPr>
-          <w:rFonts w:ascii="Times New Roman" w:eastAsia="Times New Roman" w:hAnsi="Times New Roman" w:cs="Times New Roman"/>
-          <w:kern w:val="0"/>
-          <w:sz w:val="24"/>
-          <w:szCs w:val="24"/>
-          <w14:ligatures w14:val="none"/>
-        </w:rPr>
-        <w:t>.</w:t>
-      </w:r>
-      <w:proofErr w:type="gramEnd"/>
     </w:p>
     <w:p>
       <w:pPr>
@@ -643,7 +629,6 @@
           <w:szCs w:val="36"/>
           <w14:ligatures w14:val="none"/>
         </w:rPr>
-        <w:lastRenderedPageBreak/>
         <w:t>Quick Start Overview</w:t>
       </w:r>
     </w:p>
@@ -1568,7 +1553,6 @@
           <w:szCs w:val="24"/>
           <w14:ligatures w14:val="none"/>
         </w:rPr>
-        <w:lastRenderedPageBreak/>
         <w:t xml:space="preserve">From the top of the clock, the two </w:t>
       </w:r>
       <w:r>
@@ -1855,17 +1839,31 @@
         </w:rPr>
         <w:t xml:space="preserve">You should be able to move the </w:t>
       </w:r>
-      <w:r>
-        <w:rPr>
-          <w:rFonts w:ascii="Times New Roman" w:eastAsia="Times New Roman" w:hAnsi="Times New Roman" w:cs="Times New Roman"/>
-          <w:b/>
-          <w:bCs/>
-          <w:kern w:val="0"/>
-          <w:sz w:val="24"/>
-          <w:szCs w:val="24"/>
-          <w14:ligatures w14:val="none"/>
-        </w:rPr>
-        <w:t>seconds hand</w:t>
+      <w:proofErr w:type="gramStart"/>
+      <w:r>
+        <w:rPr>
+          <w:rFonts w:ascii="Times New Roman" w:eastAsia="Times New Roman" w:hAnsi="Times New Roman" w:cs="Times New Roman"/>
+          <w:b/>
+          <w:bCs/>
+          <w:kern w:val="0"/>
+          <w:sz w:val="24"/>
+          <w:szCs w:val="24"/>
+          <w14:ligatures w14:val="none"/>
+        </w:rPr>
+        <w:t>seconds</w:t>
+      </w:r>
+      <w:proofErr w:type="gramEnd"/>
+      <w:r>
+        <w:rPr>
+          <w:rFonts w:ascii="Times New Roman" w:eastAsia="Times New Roman" w:hAnsi="Times New Roman" w:cs="Times New Roman"/>
+          <w:b/>
+          <w:bCs/>
+          <w:kern w:val="0"/>
+          <w:sz w:val="24"/>
+          <w:szCs w:val="24"/>
+          <w14:ligatures w14:val="none"/>
+        </w:rPr>
+        <w:t xml:space="preserve"> hand</w:t>
       </w:r>
       <w:r>
         <w:rPr>
@@ -2199,7 +2197,49 @@
           <w:szCs w:val="24"/>
           <w14:ligatures w14:val="none"/>
         </w:rPr>
-        <w:t xml:space="preserve"> should swing 4-5 times back and forth when released from an extreme </w:t>
+        <w:t xml:space="preserve"> should swing 4-5 times back and forth </w:t>
+      </w:r>
+      <w:r>
+        <w:rPr>
+          <w:rFonts w:ascii="Times New Roman" w:eastAsia="Times New Roman" w:hAnsi="Times New Roman" w:cs="Times New Roman"/>
+          <w:kern w:val="0"/>
+          <w:sz w:val="24"/>
+          <w:szCs w:val="24"/>
+          <w14:ligatures w14:val="none"/>
+        </w:rPr>
+        <w:t xml:space="preserve">and the clock should </w:t>
+      </w:r>
+      <w:r>
+        <w:rPr>
+          <w:rFonts w:ascii="Times New Roman" w:eastAsia="Times New Roman" w:hAnsi="Times New Roman" w:cs="Times New Roman"/>
+          <w:b/>
+          <w:bCs/>
+          <w:kern w:val="0"/>
+          <w:sz w:val="24"/>
+          <w:szCs w:val="24"/>
+          <w14:ligatures w14:val="none"/>
+        </w:rPr>
+        <w:t>tick and tock</w:t>
+      </w:r>
+      <w:r>
+        <w:rPr>
+          <w:rFonts w:ascii="Times New Roman" w:eastAsia="Times New Roman" w:hAnsi="Times New Roman" w:cs="Times New Roman"/>
+          <w:kern w:val="0"/>
+          <w:sz w:val="24"/>
+          <w:szCs w:val="24"/>
+          <w14:ligatures w14:val="none"/>
+        </w:rPr>
+        <w:t xml:space="preserve"> </w:t>
+      </w:r>
+      <w:r>
+        <w:rPr>
+          <w:rFonts w:ascii="Times New Roman" w:eastAsia="Times New Roman" w:hAnsi="Times New Roman" w:cs="Times New Roman"/>
+          <w:kern w:val="0"/>
+          <w:sz w:val="24"/>
+          <w:szCs w:val="24"/>
+          <w14:ligatures w14:val="none"/>
+        </w:rPr>
+        <w:t xml:space="preserve">when released from an extreme </w:t>
       </w:r>
       <w:r>
         <w:rPr>
@@ -2919,7 +2959,6 @@
           <w:szCs w:val="27"/>
           <w14:ligatures w14:val="none"/>
         </w:rPr>
-        <w:lastRenderedPageBreak/>
         <w:t>4. Connect to the Clock (in Access Point Mode)</w:t>
       </w:r>
     </w:p>
@@ -3421,29 +3460,7 @@
           <w:szCs w:val="24"/>
           <w14:ligatures w14:val="none"/>
         </w:rPr>
-        <w:t>From a laptop or home computer (</w:t>
-      </w:r>
-      <w:proofErr w:type="gramStart"/>
-      <w:r>
-        <w:rPr>
-          <w:rFonts w:ascii="Times New Roman" w:eastAsia="Times New Roman" w:hAnsi="Times New Roman" w:cs="Times New Roman"/>
-          <w:kern w:val="0"/>
-          <w:sz w:val="24"/>
-          <w:szCs w:val="24"/>
-          <w14:ligatures w14:val="none"/>
-        </w:rPr>
-        <w:t>preferable</w:t>
-      </w:r>
-      <w:proofErr w:type="gramEnd"/>
-      <w:r>
-        <w:rPr>
-          <w:rFonts w:ascii="Times New Roman" w:eastAsia="Times New Roman" w:hAnsi="Times New Roman" w:cs="Times New Roman"/>
-          <w:kern w:val="0"/>
-          <w:sz w:val="24"/>
-          <w:szCs w:val="24"/>
-          <w14:ligatures w14:val="none"/>
-        </w:rPr>
-        <w:t xml:space="preserve">) or phone/tablet connect to </w:t>
+        <w:t xml:space="preserve">From a laptop or home computer (preferable) or phone/tablet connect to </w:t>
       </w:r>
       <w:r>
         <w:rPr>
@@ -3861,7 +3878,6 @@
           <w:szCs w:val="24"/>
           <w14:ligatures w14:val="none"/>
         </w:rPr>
-        <w:lastRenderedPageBreak/>
         <w:t xml:space="preserve">After you set the </w:t>
       </w:r>
       <w:r>
@@ -4861,7 +4877,6 @@
           <w:szCs w:val="27"/>
           <w14:ligatures w14:val="none"/>
         </w:rPr>
-        <w:lastRenderedPageBreak/>
         <w:t>5. Reboot</w:t>
       </w:r>
     </w:p>
@@ -5520,7 +5535,6 @@
           <w:szCs w:val="24"/>
           <w14:ligatures w14:val="none"/>
         </w:rPr>
-        <w:lastRenderedPageBreak/>
         <w:t>You will also need a reference clock for the current time. I typically use the clock on my computer which conveniently shows the seconds in a HH:</w:t>
       </w:r>
       <w:proofErr w:type="gramStart"/>
@@ -6279,7 +6293,6 @@
           <w:szCs w:val="27"/>
           <w14:ligatures w14:val="none"/>
         </w:rPr>
-        <w:lastRenderedPageBreak/>
         <w:t>7. Brief Description of the LEDs</w:t>
       </w:r>
     </w:p>
@@ -6407,27 +6420,15 @@
           <w14:ligatures w14:val="none"/>
         </w:rPr>
       </w:pPr>
-      <w:proofErr w:type="gramStart"/>
-      <w:r>
-        <w:rPr>
-          <w:rFonts w:ascii="Times New Roman" w:eastAsia="Times New Roman" w:hAnsi="Times New Roman" w:cs="Times New Roman"/>
-          <w:kern w:val="0"/>
-          <w:sz w:val="24"/>
-          <w:szCs w:val="24"/>
-          <w14:ligatures w14:val="none"/>
-        </w:rPr>
-        <w:t>the</w:t>
-      </w:r>
-      <w:proofErr w:type="gramEnd"/>
-      <w:r>
-        <w:rPr>
-          <w:rFonts w:ascii="Times New Roman" w:eastAsia="Times New Roman" w:hAnsi="Times New Roman" w:cs="Times New Roman"/>
-          <w:kern w:val="0"/>
-          <w:sz w:val="24"/>
-          <w:szCs w:val="24"/>
-          <w14:ligatures w14:val="none"/>
-        </w:rPr>
-        <w:t xml:space="preserve"> </w:t>
+      <w:r>
+        <w:rPr>
+          <w:rFonts w:ascii="Times New Roman" w:eastAsia="Times New Roman" w:hAnsi="Times New Roman" w:cs="Times New Roman"/>
+          <w:kern w:val="0"/>
+          <w:sz w:val="24"/>
+          <w:szCs w:val="24"/>
+          <w14:ligatures w14:val="none"/>
+        </w:rPr>
+        <w:t xml:space="preserve">the </w:t>
       </w:r>
       <w:r>
         <w:rPr>
@@ -6525,27 +6526,15 @@
           <w14:ligatures w14:val="none"/>
         </w:rPr>
       </w:pPr>
-      <w:proofErr w:type="gramStart"/>
-      <w:r>
-        <w:rPr>
-          <w:rFonts w:ascii="Times New Roman" w:eastAsia="Times New Roman" w:hAnsi="Times New Roman" w:cs="Times New Roman"/>
-          <w:kern w:val="0"/>
-          <w:sz w:val="24"/>
-          <w:szCs w:val="24"/>
-          <w14:ligatures w14:val="none"/>
-        </w:rPr>
-        <w:t>the</w:t>
-      </w:r>
-      <w:proofErr w:type="gramEnd"/>
-      <w:r>
-        <w:rPr>
-          <w:rFonts w:ascii="Times New Roman" w:eastAsia="Times New Roman" w:hAnsi="Times New Roman" w:cs="Times New Roman"/>
-          <w:kern w:val="0"/>
-          <w:sz w:val="24"/>
-          <w:szCs w:val="24"/>
-          <w14:ligatures w14:val="none"/>
-        </w:rPr>
-        <w:t xml:space="preserve"> </w:t>
+      <w:r>
+        <w:rPr>
+          <w:rFonts w:ascii="Times New Roman" w:eastAsia="Times New Roman" w:hAnsi="Times New Roman" w:cs="Times New Roman"/>
+          <w:kern w:val="0"/>
+          <w:sz w:val="24"/>
+          <w:szCs w:val="24"/>
+          <w14:ligatures w14:val="none"/>
+        </w:rPr>
+        <w:t xml:space="preserve">the </w:t>
       </w:r>
       <w:r>
         <w:rPr>
@@ -6810,27 +6799,15 @@
           <w14:ligatures w14:val="none"/>
         </w:rPr>
       </w:pPr>
-      <w:proofErr w:type="gramStart"/>
-      <w:r>
-        <w:rPr>
-          <w:rFonts w:ascii="Times New Roman" w:eastAsia="Times New Roman" w:hAnsi="Times New Roman" w:cs="Times New Roman"/>
-          <w:kern w:val="0"/>
-          <w:sz w:val="24"/>
-          <w:szCs w:val="24"/>
-          <w14:ligatures w14:val="none"/>
-        </w:rPr>
-        <w:t>the</w:t>
-      </w:r>
-      <w:proofErr w:type="gramEnd"/>
-      <w:r>
-        <w:rPr>
-          <w:rFonts w:ascii="Times New Roman" w:eastAsia="Times New Roman" w:hAnsi="Times New Roman" w:cs="Times New Roman"/>
-          <w:kern w:val="0"/>
-          <w:sz w:val="24"/>
-          <w:szCs w:val="24"/>
-          <w14:ligatures w14:val="none"/>
-        </w:rPr>
-        <w:t xml:space="preserve"> </w:t>
+      <w:r>
+        <w:rPr>
+          <w:rFonts w:ascii="Times New Roman" w:eastAsia="Times New Roman" w:hAnsi="Times New Roman" w:cs="Times New Roman"/>
+          <w:kern w:val="0"/>
+          <w:sz w:val="24"/>
+          <w:szCs w:val="24"/>
+          <w14:ligatures w14:val="none"/>
+        </w:rPr>
+        <w:t xml:space="preserve">the </w:t>
       </w:r>
       <w:r>
         <w:rPr>
@@ -6999,27 +6976,15 @@
           <w14:ligatures w14:val="none"/>
         </w:rPr>
       </w:pPr>
-      <w:proofErr w:type="gramStart"/>
-      <w:r>
-        <w:rPr>
-          <w:rFonts w:ascii="Times New Roman" w:eastAsia="Times New Roman" w:hAnsi="Times New Roman" w:cs="Times New Roman"/>
-          <w:kern w:val="0"/>
-          <w:sz w:val="24"/>
-          <w:szCs w:val="24"/>
-          <w14:ligatures w14:val="none"/>
-        </w:rPr>
-        <w:t>the</w:t>
-      </w:r>
-      <w:proofErr w:type="gramEnd"/>
-      <w:r>
-        <w:rPr>
-          <w:rFonts w:ascii="Times New Roman" w:eastAsia="Times New Roman" w:hAnsi="Times New Roman" w:cs="Times New Roman"/>
-          <w:kern w:val="0"/>
-          <w:sz w:val="24"/>
-          <w:szCs w:val="24"/>
-          <w14:ligatures w14:val="none"/>
-        </w:rPr>
-        <w:t xml:space="preserve"> </w:t>
+      <w:r>
+        <w:rPr>
+          <w:rFonts w:ascii="Times New Roman" w:eastAsia="Times New Roman" w:hAnsi="Times New Roman" w:cs="Times New Roman"/>
+          <w:kern w:val="0"/>
+          <w:sz w:val="24"/>
+          <w:szCs w:val="24"/>
+          <w14:ligatures w14:val="none"/>
+        </w:rPr>
+        <w:t xml:space="preserve">the </w:t>
       </w:r>
       <w:r>
         <w:rPr>
@@ -7919,29 +7884,7 @@
           <w:szCs w:val="24"/>
           <w14:ligatures w14:val="none"/>
         </w:rPr>
-        <w:t xml:space="preserve"> the clock is busy counting </w:t>
-      </w:r>
-      <w:proofErr w:type="gramStart"/>
-      <w:r>
-        <w:rPr>
-          <w:rFonts w:ascii="Times New Roman" w:eastAsia="Times New Roman" w:hAnsi="Times New Roman" w:cs="Times New Roman"/>
-          <w:kern w:val="0"/>
-          <w:sz w:val="24"/>
-          <w:szCs w:val="24"/>
-          <w14:ligatures w14:val="none"/>
-        </w:rPr>
-        <w:t>the milliseconds</w:t>
-      </w:r>
-      <w:proofErr w:type="gramEnd"/>
-      <w:r>
-        <w:rPr>
-          <w:rFonts w:ascii="Times New Roman" w:eastAsia="Times New Roman" w:hAnsi="Times New Roman" w:cs="Times New Roman"/>
-          <w:kern w:val="0"/>
-          <w:sz w:val="24"/>
-          <w:szCs w:val="24"/>
-          <w14:ligatures w14:val="none"/>
-        </w:rPr>
-        <w:t xml:space="preserve"> for each beat and doesn't really pay attention to the time. It just tries to keep the pendulum swinging at or near 1000ms and </w:t>
+        <w:t xml:space="preserve"> the clock is busy counting the milliseconds for each beat and doesn't really pay attention to the time. It just tries to keep the pendulum swinging at or near 1000ms and </w:t>
       </w:r>
       <w:r>
         <w:rPr>
@@ -8229,7 +8172,6 @@
           <w:szCs w:val="24"/>
           <w14:ligatures w14:val="none"/>
         </w:rPr>
-        <w:lastRenderedPageBreak/>
         <w:t>Finally, once every 3 hours (</w:t>
       </w:r>
       <w:r>
@@ -9041,7 +8983,6 @@
           <w:szCs w:val="27"/>
           <w14:ligatures w14:val="none"/>
         </w:rPr>
-        <w:lastRenderedPageBreak/>
         <w:t>10. Getting to the WebUI</w:t>
       </w:r>
     </w:p>
@@ -9616,7 +9557,6 @@
           <w:szCs w:val="24"/>
           <w14:ligatures w14:val="none"/>
         </w:rPr>
-        <w:lastRenderedPageBreak/>
         <w:t xml:space="preserve">The </w:t>
       </w:r>
       <w:r>
@@ -9691,7 +9631,7 @@
           <w:szCs w:val="24"/>
           <w14:ligatures w14:val="none"/>
         </w:rPr>
-        <w:t xml:space="preserve"> documentation page, but it might be fun (?!?) to try this once and see if it works for you.</w:t>
+        <w:t xml:space="preserve"> documentation page</w:t>
       </w:r>
     </w:p>
     <w:p>
@@ -9716,10 +9656,10 @@
           <w14:ligatures w14:val="none"/>
         </w:rPr>
         <w:drawing>
-          <wp:inline distT="0" distB="0" distL="0" distR="0" wp14:anchorId="1D32678E" wp14:editId="31BB811D">
-            <wp:extent cx="5067300" cy="7658100"/>
+          <wp:inline distT="0" distB="0" distL="0" distR="0" wp14:anchorId="14AC00F0" wp14:editId="24832BB0">
+            <wp:extent cx="4819650" cy="6534781"/>
             <wp:effectExtent l="0" t="0" r="0" b="0"/>
-            <wp:docPr id="40" name="Picture 17"/>
+            <wp:docPr id="504405366" name="Picture 4"/>
             <wp:cNvGraphicFramePr>
               <a:graphicFrameLocks xmlns:a="http://schemas.openxmlformats.org/drawingml/2006/main" noChangeAspect="1"/>
             </wp:cNvGraphicFramePr>
@@ -9727,7 +9667,7 @@
               <a:graphicData uri="http://schemas.openxmlformats.org/drawingml/2006/picture">
                 <pic:pic xmlns:pic="http://schemas.openxmlformats.org/drawingml/2006/picture">
                   <pic:nvPicPr>
-                    <pic:cNvPr id="0" name="Picture 40"/>
+                    <pic:cNvPr id="0" name="Picture 4"/>
                     <pic:cNvPicPr>
                       <a:picLocks noChangeAspect="1" noChangeArrowheads="1"/>
                     </pic:cNvPicPr>
@@ -9748,7 +9688,7 @@
                   <pic:spPr bwMode="auto">
                     <a:xfrm>
                       <a:off x="0" y="0"/>
-                      <a:ext cx="5067300" cy="7658100"/>
+                      <a:ext cx="4836535" cy="6557675"/>
                     </a:xfrm>
                     <a:prstGeom prst="rect">
                       <a:avLst/>
@@ -9816,7 +9756,6 @@
           <w:szCs w:val="24"/>
           <w14:ligatures w14:val="none"/>
         </w:rPr>
-        <w:lastRenderedPageBreak/>
         <w:t xml:space="preserve">Final </w:t>
       </w:r>
       <w:r>
@@ -9960,6 +9899,16 @@
         </w:rPr>
         <w:t xml:space="preserve"> and operation. Particularly, there you will find the </w:t>
       </w:r>
+      <w:r>
+        <w:rPr>
+          <w:rFonts w:ascii="Times New Roman" w:eastAsia="Times New Roman" w:hAnsi="Times New Roman" w:cs="Times New Roman"/>
+          <w:kern w:val="0"/>
+          <w:sz w:val="24"/>
+          <w:szCs w:val="24"/>
+          <w14:ligatures w14:val="none"/>
+        </w:rPr>
+        <w:t xml:space="preserve">pages describing the </w:t>
+      </w:r>
       <w:hyperlink r:id="rId26" w:history="1">
         <w:r>
           <w:rPr>
@@ -9972,304 +9921,8 @@
             <w:szCs w:val="24"/>
             <w14:ligatures w14:val="none"/>
           </w:rPr>
-          <w:t>User Manual</w:t>
+          <w:t>U</w:t>
         </w:r>
-      </w:hyperlink>
-      <w:r>
-        <w:rPr>
-          <w:rFonts w:ascii="Times New Roman" w:eastAsia="Times New Roman" w:hAnsi="Times New Roman" w:cs="Times New Roman"/>
-          <w:kern w:val="0"/>
-          <w:sz w:val="24"/>
-          <w:szCs w:val="24"/>
-          <w14:ligatures w14:val="none"/>
-        </w:rPr>
-        <w:t xml:space="preserve"> for the clock.</w:t>
-      </w:r>
-    </w:p>
-    <w:p>
-      <w:pPr>
-        <w:spacing w:before="100" w:beforeAutospacing="1" w:after="100" w:afterAutospacing="1" w:line="240" w:lineRule="auto"/>
-        <w:rPr>
-          <w:rFonts w:ascii="Times New Roman" w:eastAsia="Times New Roman" w:hAnsi="Times New Roman" w:cs="Times New Roman"/>
-          <w:kern w:val="0"/>
-          <w:sz w:val="24"/>
-          <w:szCs w:val="24"/>
-          <w14:ligatures w14:val="none"/>
-        </w:rPr>
-      </w:pPr>
-      <w:r>
-        <w:rPr>
-          <w:rFonts w:ascii="Times New Roman" w:eastAsia="Times New Roman" w:hAnsi="Times New Roman" w:cs="Times New Roman"/>
-          <w:kern w:val="0"/>
-          <w:sz w:val="24"/>
-          <w:szCs w:val="24"/>
-          <w14:ligatures w14:val="none"/>
-        </w:rPr>
-        <w:t xml:space="preserve">Although you could theoretically merely unpack the clock, plug it in, and press the left button twice to start it ticking, </w:t>
-      </w:r>
-      <w:r>
-        <w:rPr>
-          <w:rFonts w:ascii="Times New Roman" w:eastAsia="Times New Roman" w:hAnsi="Times New Roman" w:cs="Times New Roman"/>
-          <w:b/>
-          <w:bCs/>
-          <w:kern w:val="0"/>
-          <w:sz w:val="24"/>
-          <w:szCs w:val="24"/>
-          <w14:ligatures w14:val="none"/>
-        </w:rPr>
-        <w:t>it is highly recommended that you follow this Quick Start guide</w:t>
-      </w:r>
-      <w:r>
-        <w:rPr>
-          <w:rFonts w:ascii="Times New Roman" w:eastAsia="Times New Roman" w:hAnsi="Times New Roman" w:cs="Times New Roman"/>
-          <w:kern w:val="0"/>
-          <w:sz w:val="24"/>
-          <w:szCs w:val="24"/>
-          <w14:ligatures w14:val="none"/>
-        </w:rPr>
-        <w:t xml:space="preserve"> and </w:t>
-      </w:r>
-      <w:r>
-        <w:rPr>
-          <w:rFonts w:ascii="Times New Roman" w:eastAsia="Times New Roman" w:hAnsi="Times New Roman" w:cs="Times New Roman"/>
-          <w:b/>
-          <w:bCs/>
-          <w:kern w:val="0"/>
-          <w:sz w:val="24"/>
-          <w:szCs w:val="24"/>
-          <w14:ligatures w14:val="none"/>
-        </w:rPr>
-        <w:t>first connect it to your local WiFi network</w:t>
-      </w:r>
-      <w:r>
-        <w:rPr>
-          <w:rFonts w:ascii="Times New Roman" w:eastAsia="Times New Roman" w:hAnsi="Times New Roman" w:cs="Times New Roman"/>
-          <w:kern w:val="0"/>
-          <w:sz w:val="24"/>
-          <w:szCs w:val="24"/>
-          <w14:ligatures w14:val="none"/>
-        </w:rPr>
-        <w:t xml:space="preserve">, and use the </w:t>
-      </w:r>
-      <w:r>
-        <w:rPr>
-          <w:rFonts w:ascii="Times New Roman" w:eastAsia="Times New Roman" w:hAnsi="Times New Roman" w:cs="Times New Roman"/>
-          <w:b/>
-          <w:bCs/>
-          <w:kern w:val="0"/>
-          <w:sz w:val="24"/>
-          <w:szCs w:val="24"/>
-          <w14:ligatures w14:val="none"/>
-        </w:rPr>
-        <w:t>Synchronized Start</w:t>
-      </w:r>
-      <w:r>
-        <w:rPr>
-          <w:rFonts w:ascii="Times New Roman" w:eastAsia="Times New Roman" w:hAnsi="Times New Roman" w:cs="Times New Roman"/>
-          <w:kern w:val="0"/>
-          <w:sz w:val="24"/>
-          <w:szCs w:val="24"/>
-          <w14:ligatures w14:val="none"/>
-        </w:rPr>
-        <w:t xml:space="preserve"> method to start the clock.</w:t>
-      </w:r>
-    </w:p>
-    <w:p>
-      <w:pPr>
-        <w:spacing w:before="100" w:beforeAutospacing="1" w:after="100" w:afterAutospacing="1" w:line="240" w:lineRule="auto"/>
-        <w:rPr>
-          <w:rFonts w:ascii="Times New Roman" w:eastAsia="Times New Roman" w:hAnsi="Times New Roman" w:cs="Times New Roman"/>
-          <w:kern w:val="0"/>
-          <w:sz w:val="24"/>
-          <w:szCs w:val="24"/>
-          <w14:ligatures w14:val="none"/>
-        </w:rPr>
-      </w:pPr>
-      <w:r>
-        <w:rPr>
-          <w:rFonts w:ascii="Times New Roman" w:eastAsia="Times New Roman" w:hAnsi="Times New Roman" w:cs="Times New Roman"/>
-          <w:kern w:val="0"/>
-          <w:sz w:val="24"/>
-          <w:szCs w:val="24"/>
-          <w14:ligatures w14:val="none"/>
-        </w:rPr>
-        <w:t xml:space="preserve">The clock is designed to </w:t>
-      </w:r>
-      <w:r>
-        <w:rPr>
-          <w:rFonts w:ascii="Times New Roman" w:eastAsia="Times New Roman" w:hAnsi="Times New Roman" w:cs="Times New Roman"/>
-          <w:b/>
-          <w:bCs/>
-          <w:kern w:val="0"/>
-          <w:sz w:val="24"/>
-          <w:szCs w:val="24"/>
-          <w14:ligatures w14:val="none"/>
-        </w:rPr>
-        <w:t>synchronize itself</w:t>
-      </w:r>
-      <w:r>
-        <w:rPr>
-          <w:rFonts w:ascii="Times New Roman" w:eastAsia="Times New Roman" w:hAnsi="Times New Roman" w:cs="Times New Roman"/>
-          <w:kern w:val="0"/>
-          <w:sz w:val="24"/>
-          <w:szCs w:val="24"/>
-          <w14:ligatures w14:val="none"/>
-        </w:rPr>
-        <w:t xml:space="preserve"> to the Network Time Protocol (NTP) if it is given a </w:t>
-      </w:r>
-      <w:r>
-        <w:rPr>
-          <w:rFonts w:ascii="Times New Roman" w:eastAsia="Times New Roman" w:hAnsi="Times New Roman" w:cs="Times New Roman"/>
-          <w:kern w:val="0"/>
-          <w:sz w:val="24"/>
-          <w:szCs w:val="24"/>
-          <w14:ligatures w14:val="none"/>
-        </w:rPr>
-        <w:t>Wi-Fi</w:t>
-      </w:r>
-      <w:r>
-        <w:rPr>
-          <w:rFonts w:ascii="Times New Roman" w:eastAsia="Times New Roman" w:hAnsi="Times New Roman" w:cs="Times New Roman"/>
-          <w:kern w:val="0"/>
-          <w:sz w:val="24"/>
-          <w:szCs w:val="24"/>
-          <w14:ligatures w14:val="none"/>
-        </w:rPr>
-        <w:t xml:space="preserve"> connection, with the idea that it should run within a second or so of the correct time for the </w:t>
-      </w:r>
-      <w:r>
-        <w:rPr>
-          <w:rFonts w:ascii="Times New Roman" w:eastAsia="Times New Roman" w:hAnsi="Times New Roman" w:cs="Times New Roman"/>
-          <w:kern w:val="0"/>
-          <w:sz w:val="24"/>
-          <w:szCs w:val="24"/>
-          <w14:ligatures w14:val="none"/>
-        </w:rPr>
-        <w:t>foreseeable</w:t>
-      </w:r>
-      <w:r>
-        <w:rPr>
-          <w:rFonts w:ascii="Times New Roman" w:eastAsia="Times New Roman" w:hAnsi="Times New Roman" w:cs="Times New Roman"/>
-          <w:kern w:val="0"/>
-          <w:sz w:val="24"/>
-          <w:szCs w:val="24"/>
-          <w14:ligatures w14:val="none"/>
-        </w:rPr>
-        <w:t xml:space="preserve"> future (until, hopefully, at least the </w:t>
-      </w:r>
-      <w:r>
-        <w:rPr>
-          <w:rFonts w:ascii="Times New Roman" w:eastAsia="Times New Roman" w:hAnsi="Times New Roman" w:cs="Times New Roman"/>
-          <w:i/>
-          <w:iCs/>
-          <w:kern w:val="0"/>
-          <w:sz w:val="24"/>
-          <w:szCs w:val="24"/>
-          <w14:ligatures w14:val="none"/>
-        </w:rPr>
-        <w:t>Y2038 problem</w:t>
-      </w:r>
-      <w:r>
-        <w:rPr>
-          <w:rFonts w:ascii="Times New Roman" w:eastAsia="Times New Roman" w:hAnsi="Times New Roman" w:cs="Times New Roman"/>
-          <w:kern w:val="0"/>
-          <w:sz w:val="24"/>
-          <w:szCs w:val="24"/>
-          <w14:ligatures w14:val="none"/>
-        </w:rPr>
-        <w:t xml:space="preserve">, when </w:t>
-      </w:r>
-      <w:r>
-        <w:rPr>
-          <w:rFonts w:ascii="Times New Roman" w:eastAsia="Times New Roman" w:hAnsi="Times New Roman" w:cs="Times New Roman"/>
-          <w:kern w:val="0"/>
-          <w:sz w:val="24"/>
-          <w:szCs w:val="24"/>
-          <w14:ligatures w14:val="none"/>
-        </w:rPr>
-        <w:t>Unix</w:t>
-      </w:r>
-      <w:r>
-        <w:rPr>
-          <w:rFonts w:ascii="Times New Roman" w:eastAsia="Times New Roman" w:hAnsi="Times New Roman" w:cs="Times New Roman"/>
-          <w:kern w:val="0"/>
-          <w:sz w:val="24"/>
-          <w:szCs w:val="24"/>
-          <w14:ligatures w14:val="none"/>
-        </w:rPr>
-        <w:t xml:space="preserve"> time will overflow 32 bits). If it is not connected to the internet, the best it can do is synchronize itself to the internal RTC (Real Time Clock) on the embedded computer, which, at best, will only be correct to within a few seconds a day.</w:t>
-      </w:r>
-    </w:p>
-    <w:p>
-      <w:pPr>
-        <w:numPr>
-          <w:ilvl w:val="0"/>
-          <w:numId w:val="2"/>
-        </w:numPr>
-        <w:spacing w:before="100" w:beforeAutospacing="1" w:after="100" w:afterAutospacing="1" w:line="240" w:lineRule="auto"/>
-        <w:rPr>
-          <w:rFonts w:ascii="Times New Roman" w:eastAsia="Times New Roman" w:hAnsi="Times New Roman" w:cs="Times New Roman"/>
-          <w:kern w:val="0"/>
-          <w:sz w:val="24"/>
-          <w:szCs w:val="24"/>
-          <w14:ligatures w14:val="none"/>
-        </w:rPr>
-      </w:pPr>
-      <w:r>
-        <w:rPr>
-          <w:rFonts w:ascii="Times New Roman" w:eastAsia="Times New Roman" w:hAnsi="Times New Roman" w:cs="Times New Roman"/>
-          <w:kern w:val="0"/>
-          <w:sz w:val="24"/>
-          <w:szCs w:val="24"/>
-          <w14:ligatures w14:val="none"/>
-        </w:rPr>
-        <w:t xml:space="preserve">The clock was shipped to you after a fresh </w:t>
-      </w:r>
-      <w:r>
-        <w:rPr>
-          <w:rFonts w:ascii="Times New Roman" w:eastAsia="Times New Roman" w:hAnsi="Times New Roman" w:cs="Times New Roman"/>
-          <w:b/>
-          <w:bCs/>
-          <w:kern w:val="0"/>
-          <w:sz w:val="24"/>
-          <w:szCs w:val="24"/>
-          <w14:ligatures w14:val="none"/>
-        </w:rPr>
-        <w:t>Factory Reset</w:t>
-      </w:r>
-      <w:r>
-        <w:rPr>
-          <w:rFonts w:ascii="Times New Roman" w:eastAsia="Times New Roman" w:hAnsi="Times New Roman" w:cs="Times New Roman"/>
-          <w:kern w:val="0"/>
-          <w:sz w:val="24"/>
-          <w:szCs w:val="24"/>
-          <w14:ligatures w14:val="none"/>
-        </w:rPr>
-        <w:t xml:space="preserve">. You can, at any time, return the clock's software to </w:t>
-      </w:r>
-      <w:proofErr w:type="spellStart"/>
-      <w:r>
-        <w:rPr>
-          <w:rFonts w:ascii="Times New Roman" w:eastAsia="Times New Roman" w:hAnsi="Times New Roman" w:cs="Times New Roman"/>
-          <w:kern w:val="0"/>
-          <w:sz w:val="24"/>
-          <w:szCs w:val="24"/>
-          <w14:ligatures w14:val="none"/>
-        </w:rPr>
-        <w:t>it's</w:t>
-      </w:r>
-      <w:proofErr w:type="spellEnd"/>
-      <w:r>
-        <w:rPr>
-          <w:rFonts w:ascii="Times New Roman" w:eastAsia="Times New Roman" w:hAnsi="Times New Roman" w:cs="Times New Roman"/>
-          <w:kern w:val="0"/>
-          <w:sz w:val="24"/>
-          <w:szCs w:val="24"/>
-          <w14:ligatures w14:val="none"/>
-        </w:rPr>
-        <w:t xml:space="preserve"> initial state by issuing a Factory Reset as described in the </w:t>
-      </w:r>
-      <w:hyperlink r:id="rId27" w:history="1">
         <w:r>
           <w:rPr>
             <w:rFonts w:ascii="Times New Roman" w:eastAsia="Times New Roman" w:hAnsi="Times New Roman" w:cs="Times New Roman"/>
@@ -10281,309 +9934,15 @@
             <w:szCs w:val="24"/>
             <w14:ligatures w14:val="none"/>
           </w:rPr>
-          <w:t>User Manual</w:t>
+          <w:t>I</w:t>
         </w:r>
       </w:hyperlink>
       <w:r>
         <w:rPr>
           <w:rFonts w:ascii="Times New Roman" w:eastAsia="Times New Roman" w:hAnsi="Times New Roman" w:cs="Times New Roman"/>
-          <w:kern w:val="0"/>
-          <w:sz w:val="24"/>
-          <w:szCs w:val="24"/>
-          <w14:ligatures w14:val="none"/>
-        </w:rPr>
-        <w:t>.</w:t>
-      </w:r>
-    </w:p>
-    <w:p>
-      <w:pPr>
-        <w:numPr>
-          <w:ilvl w:val="0"/>
-          <w:numId w:val="2"/>
-        </w:numPr>
-        <w:spacing w:before="100" w:beforeAutospacing="1" w:after="100" w:afterAutospacing="1" w:line="240" w:lineRule="auto"/>
-        <w:rPr>
-          <w:rFonts w:ascii="Times New Roman" w:eastAsia="Times New Roman" w:hAnsi="Times New Roman" w:cs="Times New Roman"/>
-          <w:kern w:val="0"/>
-          <w:sz w:val="24"/>
-          <w:szCs w:val="24"/>
-          <w14:ligatures w14:val="none"/>
-        </w:rPr>
-      </w:pPr>
-      <w:r>
-        <w:rPr>
-          <w:rFonts w:ascii="Times New Roman" w:eastAsia="Times New Roman" w:hAnsi="Times New Roman" w:cs="Times New Roman"/>
-          <w:kern w:val="0"/>
-          <w:sz w:val="24"/>
-          <w:szCs w:val="24"/>
-          <w14:ligatures w14:val="none"/>
-        </w:rPr>
-        <w:t xml:space="preserve">The </w:t>
-      </w:r>
-      <w:proofErr w:type="spellStart"/>
-      <w:r>
-        <w:rPr>
-          <w:rFonts w:ascii="Times New Roman" w:eastAsia="Times New Roman" w:hAnsi="Times New Roman" w:cs="Times New Roman"/>
-          <w:b/>
-          <w:bCs/>
-          <w:kern w:val="0"/>
-          <w:sz w:val="24"/>
-          <w:szCs w:val="24"/>
-          <w14:ligatures w14:val="none"/>
-        </w:rPr>
-        <w:t>Wifi</w:t>
-      </w:r>
-      <w:proofErr w:type="spellEnd"/>
-      <w:r>
-        <w:rPr>
-          <w:rFonts w:ascii="Times New Roman" w:eastAsia="Times New Roman" w:hAnsi="Times New Roman" w:cs="Times New Roman"/>
-          <w:b/>
-          <w:bCs/>
-          <w:kern w:val="0"/>
-          <w:sz w:val="24"/>
-          <w:szCs w:val="24"/>
-          <w14:ligatures w14:val="none"/>
-        </w:rPr>
-        <w:t xml:space="preserve"> has been enabled by default</w:t>
-      </w:r>
-      <w:r>
-        <w:rPr>
-          <w:rFonts w:ascii="Times New Roman" w:eastAsia="Times New Roman" w:hAnsi="Times New Roman" w:cs="Times New Roman"/>
-          <w:kern w:val="0"/>
-          <w:sz w:val="24"/>
-          <w:szCs w:val="24"/>
-          <w14:ligatures w14:val="none"/>
-        </w:rPr>
-        <w:t xml:space="preserve">. It can be turned off (as described in the </w:t>
-      </w:r>
-      <w:hyperlink r:id="rId28" w:history="1">
-        <w:r>
-          <w:rPr>
-            <w:rFonts w:ascii="Times New Roman" w:eastAsia="Times New Roman" w:hAnsi="Times New Roman" w:cs="Times New Roman"/>
-            <w:b/>
-            <w:bCs/>
-            <w:color w:val="0000FF"/>
-            <w:kern w:val="0"/>
-            <w:sz w:val="24"/>
-            <w:szCs w:val="24"/>
-            <w14:ligatures w14:val="none"/>
-          </w:rPr>
-          <w:t>User Manual</w:t>
-        </w:r>
-      </w:hyperlink>
-      <w:r>
-        <w:rPr>
-          <w:rFonts w:ascii="Times New Roman" w:eastAsia="Times New Roman" w:hAnsi="Times New Roman" w:cs="Times New Roman"/>
-          <w:kern w:val="0"/>
-          <w:sz w:val="24"/>
-          <w:szCs w:val="24"/>
-          <w14:ligatures w14:val="none"/>
-        </w:rPr>
-        <w:t>)</w:t>
-      </w:r>
-      <w:r>
-        <w:rPr>
-          <w:rFonts w:ascii="Times New Roman" w:eastAsia="Times New Roman" w:hAnsi="Times New Roman" w:cs="Times New Roman"/>
-          <w:kern w:val="0"/>
-          <w:sz w:val="24"/>
-          <w:szCs w:val="24"/>
-          <w14:ligatures w14:val="none"/>
-        </w:rPr>
-        <w:t>.</w:t>
-      </w:r>
-      <w:r>
-        <w:rPr>
-          <w:rFonts w:ascii="Times New Roman" w:eastAsia="Times New Roman" w:hAnsi="Times New Roman" w:cs="Times New Roman"/>
-          <w:kern w:val="0"/>
-          <w:sz w:val="24"/>
-          <w:szCs w:val="24"/>
-          <w14:ligatures w14:val="none"/>
-        </w:rPr>
-        <w:t xml:space="preserve"> Substantial efforts were put into ensuring that the clock does not create any significant security risk to your home network, but just in case, I added the ability for you to disable the clock's </w:t>
-      </w:r>
-      <w:r>
-        <w:rPr>
-          <w:rFonts w:ascii="Times New Roman" w:eastAsia="Times New Roman" w:hAnsi="Times New Roman" w:cs="Times New Roman"/>
-          <w:kern w:val="0"/>
-          <w:sz w:val="24"/>
-          <w:szCs w:val="24"/>
-          <w14:ligatures w14:val="none"/>
-        </w:rPr>
-        <w:t>Wi-Fi</w:t>
-      </w:r>
-      <w:r>
-        <w:rPr>
-          <w:rFonts w:ascii="Times New Roman" w:eastAsia="Times New Roman" w:hAnsi="Times New Roman" w:cs="Times New Roman"/>
-          <w:kern w:val="0"/>
-          <w:sz w:val="24"/>
-          <w:szCs w:val="24"/>
-          <w14:ligatures w14:val="none"/>
-        </w:rPr>
-        <w:t xml:space="preserve"> access entirely.</w:t>
-      </w:r>
-    </w:p>
-    <w:p>
-      <w:pPr>
-        <w:numPr>
-          <w:ilvl w:val="0"/>
-          <w:numId w:val="2"/>
-        </w:numPr>
-        <w:spacing w:before="100" w:beforeAutospacing="1" w:after="100" w:afterAutospacing="1" w:line="240" w:lineRule="auto"/>
-        <w:rPr>
-          <w:rFonts w:ascii="Times New Roman" w:eastAsia="Times New Roman" w:hAnsi="Times New Roman" w:cs="Times New Roman"/>
-          <w:kern w:val="0"/>
-          <w:sz w:val="24"/>
-          <w:szCs w:val="24"/>
-          <w14:ligatures w14:val="none"/>
-        </w:rPr>
-      </w:pPr>
-      <w:r>
-        <w:rPr>
-          <w:rFonts w:ascii="Times New Roman" w:eastAsia="Times New Roman" w:hAnsi="Times New Roman" w:cs="Times New Roman"/>
-          <w:kern w:val="0"/>
-          <w:sz w:val="24"/>
-          <w:szCs w:val="24"/>
-          <w14:ligatures w14:val="none"/>
-        </w:rPr>
-        <w:t xml:space="preserve">Although I have tried my best to produce a reliable clock, </w:t>
-      </w:r>
-      <w:r>
-        <w:rPr>
-          <w:rFonts w:ascii="Times New Roman" w:eastAsia="Times New Roman" w:hAnsi="Times New Roman" w:cs="Times New Roman"/>
-          <w:b/>
-          <w:bCs/>
-          <w:kern w:val="0"/>
-          <w:sz w:val="24"/>
-          <w:szCs w:val="24"/>
-          <w14:ligatures w14:val="none"/>
-        </w:rPr>
-        <w:t>some maintenance may be necessary</w:t>
-      </w:r>
-      <w:r>
-        <w:rPr>
-          <w:rFonts w:ascii="Times New Roman" w:eastAsia="Times New Roman" w:hAnsi="Times New Roman" w:cs="Times New Roman"/>
-          <w:kern w:val="0"/>
-          <w:sz w:val="24"/>
-          <w:szCs w:val="24"/>
-          <w14:ligatures w14:val="none"/>
-        </w:rPr>
-        <w:t xml:space="preserve">. </w:t>
-      </w:r>
-      <w:proofErr w:type="gramStart"/>
-      <w:r>
-        <w:rPr>
-          <w:rFonts w:ascii="Times New Roman" w:eastAsia="Times New Roman" w:hAnsi="Times New Roman" w:cs="Times New Roman"/>
-          <w:kern w:val="0"/>
-          <w:sz w:val="24"/>
-          <w:szCs w:val="24"/>
-          <w14:ligatures w14:val="none"/>
-        </w:rPr>
-        <w:t>In particular it</w:t>
-      </w:r>
-      <w:proofErr w:type="gramEnd"/>
-      <w:r>
-        <w:rPr>
-          <w:rFonts w:ascii="Times New Roman" w:eastAsia="Times New Roman" w:hAnsi="Times New Roman" w:cs="Times New Roman"/>
-          <w:kern w:val="0"/>
-          <w:sz w:val="24"/>
-          <w:szCs w:val="24"/>
-          <w14:ligatures w14:val="none"/>
-        </w:rPr>
-        <w:t xml:space="preserve"> may be necessary once every few years, or more often, to lubricate the bearings and brass tubes.</w:t>
-      </w:r>
-    </w:p>
-    <w:p>
-      <w:pPr>
-        <w:numPr>
-          <w:ilvl w:val="0"/>
-          <w:numId w:val="2"/>
-        </w:numPr>
-        <w:spacing w:before="100" w:beforeAutospacing="1" w:after="100" w:afterAutospacing="1" w:line="240" w:lineRule="auto"/>
-        <w:rPr>
-          <w:rFonts w:ascii="Times New Roman" w:eastAsia="Times New Roman" w:hAnsi="Times New Roman" w:cs="Times New Roman"/>
-          <w:kern w:val="0"/>
-          <w:sz w:val="24"/>
-          <w:szCs w:val="24"/>
-          <w14:ligatures w14:val="none"/>
-        </w:rPr>
-      </w:pPr>
-      <w:r>
-        <w:rPr>
-          <w:rFonts w:ascii="Times New Roman" w:eastAsia="Times New Roman" w:hAnsi="Times New Roman" w:cs="Times New Roman"/>
-          <w:b/>
-          <w:bCs/>
-          <w:kern w:val="0"/>
-          <w:sz w:val="24"/>
-          <w:szCs w:val="24"/>
-          <w14:ligatures w14:val="none"/>
-        </w:rPr>
-        <w:t>PLEASE DO NOT TURN THE SECONDS HAND COUNTER-CLOCKWISE!!</w:t>
-      </w:r>
-      <w:r>
-        <w:rPr>
-          <w:rFonts w:ascii="Times New Roman" w:eastAsia="Times New Roman" w:hAnsi="Times New Roman" w:cs="Times New Roman"/>
-          <w:kern w:val="0"/>
-          <w:sz w:val="24"/>
-          <w:szCs w:val="24"/>
-          <w14:ligatures w14:val="none"/>
-        </w:rPr>
-        <w:t xml:space="preserve"> The hands are merely compression fitted to the brass tubes, and the </w:t>
-      </w:r>
-      <w:proofErr w:type="gramStart"/>
-      <w:r>
-        <w:rPr>
-          <w:rFonts w:ascii="Times New Roman" w:eastAsia="Times New Roman" w:hAnsi="Times New Roman" w:cs="Times New Roman"/>
-          <w:kern w:val="0"/>
-          <w:sz w:val="24"/>
-          <w:szCs w:val="24"/>
-          <w14:ligatures w14:val="none"/>
-        </w:rPr>
-        <w:t>seconds</w:t>
-      </w:r>
-      <w:proofErr w:type="gramEnd"/>
-      <w:r>
-        <w:rPr>
-          <w:rFonts w:ascii="Times New Roman" w:eastAsia="Times New Roman" w:hAnsi="Times New Roman" w:cs="Times New Roman"/>
-          <w:kern w:val="0"/>
-          <w:sz w:val="24"/>
-          <w:szCs w:val="24"/>
-          <w14:ligatures w14:val="none"/>
-        </w:rPr>
-        <w:t xml:space="preserve"> hand was intentionally designed to be a tighter fit. It is not intended to </w:t>
-      </w:r>
-      <w:r>
-        <w:rPr>
-          <w:rFonts w:ascii="Times New Roman" w:eastAsia="Times New Roman" w:hAnsi="Times New Roman" w:cs="Times New Roman"/>
-          <w:kern w:val="0"/>
-          <w:sz w:val="24"/>
-          <w:szCs w:val="24"/>
-          <w14:ligatures w14:val="none"/>
-        </w:rPr>
-        <w:t>slip on it’s shaft</w:t>
-      </w:r>
-      <w:r>
-        <w:rPr>
-          <w:rFonts w:ascii="Times New Roman" w:eastAsia="Times New Roman" w:hAnsi="Times New Roman" w:cs="Times New Roman"/>
-          <w:kern w:val="0"/>
-          <w:sz w:val="24"/>
-          <w:szCs w:val="24"/>
-          <w14:ligatures w14:val="none"/>
-        </w:rPr>
-        <w:t xml:space="preserve">, whereas the hour and minute hands ARE intended to </w:t>
-      </w:r>
-      <w:r>
-        <w:rPr>
-          <w:rFonts w:ascii="Times New Roman" w:eastAsia="Times New Roman" w:hAnsi="Times New Roman" w:cs="Times New Roman"/>
-          <w:kern w:val="0"/>
-          <w:sz w:val="24"/>
-          <w:szCs w:val="24"/>
-          <w14:ligatures w14:val="none"/>
-        </w:rPr>
-        <w:t>slip on their shafts</w:t>
-      </w:r>
-      <w:r>
-        <w:rPr>
-          <w:rFonts w:ascii="Times New Roman" w:eastAsia="Times New Roman" w:hAnsi="Times New Roman" w:cs="Times New Roman"/>
+          <w:b/>
+          <w:bCs/>
+          <w:color w:val="0000FF"/>
           <w:kern w:val="0"/>
           <w:sz w:val="24"/>
           <w:szCs w:val="24"/>
@@ -10599,197 +9958,9 @@
           <w:szCs w:val="24"/>
           <w14:ligatures w14:val="none"/>
         </w:rPr>
-        <w:t xml:space="preserve">in </w:t>
-      </w:r>
-      <w:proofErr w:type="gramStart"/>
-      <w:r>
-        <w:rPr>
-          <w:rFonts w:ascii="Times New Roman" w:eastAsia="Times New Roman" w:hAnsi="Times New Roman" w:cs="Times New Roman"/>
-          <w:kern w:val="0"/>
-          <w:sz w:val="24"/>
-          <w:szCs w:val="24"/>
-          <w14:ligatures w14:val="none"/>
-        </w:rPr>
-        <w:t>order  for</w:t>
-      </w:r>
-      <w:proofErr w:type="gramEnd"/>
-      <w:r>
-        <w:rPr>
-          <w:rFonts w:ascii="Times New Roman" w:eastAsia="Times New Roman" w:hAnsi="Times New Roman" w:cs="Times New Roman"/>
-          <w:kern w:val="0"/>
-          <w:sz w:val="24"/>
-          <w:szCs w:val="24"/>
-          <w14:ligatures w14:val="none"/>
-        </w:rPr>
-        <w:t xml:space="preserve"> you to be able to set the time. </w:t>
-      </w:r>
-      <w:r>
-        <w:rPr>
-          <w:rFonts w:ascii="Times New Roman" w:eastAsia="Times New Roman" w:hAnsi="Times New Roman" w:cs="Times New Roman"/>
-          <w:b/>
-          <w:bCs/>
-          <w:kern w:val="0"/>
-          <w:sz w:val="24"/>
-          <w:szCs w:val="24"/>
-          <w14:ligatures w14:val="none"/>
-        </w:rPr>
-        <w:t xml:space="preserve">When moving the </w:t>
-      </w:r>
-      <w:proofErr w:type="gramStart"/>
-      <w:r>
-        <w:rPr>
-          <w:rFonts w:ascii="Times New Roman" w:eastAsia="Times New Roman" w:hAnsi="Times New Roman" w:cs="Times New Roman"/>
-          <w:b/>
-          <w:bCs/>
-          <w:kern w:val="0"/>
-          <w:sz w:val="24"/>
-          <w:szCs w:val="24"/>
-          <w14:ligatures w14:val="none"/>
-        </w:rPr>
-        <w:t>seconds</w:t>
-      </w:r>
-      <w:proofErr w:type="gramEnd"/>
-      <w:r>
-        <w:rPr>
-          <w:rFonts w:ascii="Times New Roman" w:eastAsia="Times New Roman" w:hAnsi="Times New Roman" w:cs="Times New Roman"/>
-          <w:b/>
-          <w:bCs/>
-          <w:kern w:val="0"/>
-          <w:sz w:val="24"/>
-          <w:szCs w:val="24"/>
-          <w14:ligatures w14:val="none"/>
-        </w:rPr>
-        <w:t xml:space="preserve"> hand</w:t>
-      </w:r>
-      <w:r>
-        <w:rPr>
-          <w:rFonts w:ascii="Times New Roman" w:eastAsia="Times New Roman" w:hAnsi="Times New Roman" w:cs="Times New Roman"/>
-          <w:kern w:val="0"/>
-          <w:sz w:val="24"/>
-          <w:szCs w:val="24"/>
-          <w14:ligatures w14:val="none"/>
-        </w:rPr>
-        <w:t xml:space="preserve"> please always turn it </w:t>
-      </w:r>
-      <w:r>
-        <w:rPr>
-          <w:rFonts w:ascii="Times New Roman" w:eastAsia="Times New Roman" w:hAnsi="Times New Roman" w:cs="Times New Roman"/>
-          <w:b/>
-          <w:bCs/>
-          <w:kern w:val="0"/>
-          <w:sz w:val="24"/>
-          <w:szCs w:val="24"/>
-          <w14:ligatures w14:val="none"/>
-        </w:rPr>
-        <w:t>clockwise</w:t>
-      </w:r>
-      <w:r>
-        <w:rPr>
-          <w:rFonts w:ascii="Times New Roman" w:eastAsia="Times New Roman" w:hAnsi="Times New Roman" w:cs="Times New Roman"/>
-          <w:kern w:val="0"/>
-          <w:sz w:val="24"/>
-          <w:szCs w:val="24"/>
-          <w14:ligatures w14:val="none"/>
-        </w:rPr>
-        <w:t xml:space="preserve">!! It should turn the </w:t>
-      </w:r>
-      <w:proofErr w:type="gramStart"/>
-      <w:r>
-        <w:rPr>
-          <w:rFonts w:ascii="Times New Roman" w:eastAsia="Times New Roman" w:hAnsi="Times New Roman" w:cs="Times New Roman"/>
-          <w:i/>
-          <w:iCs/>
-          <w:kern w:val="0"/>
-          <w:sz w:val="24"/>
-          <w:szCs w:val="24"/>
-          <w14:ligatures w14:val="none"/>
-        </w:rPr>
-        <w:t>seconds</w:t>
-      </w:r>
-      <w:proofErr w:type="gramEnd"/>
-      <w:r>
-        <w:rPr>
-          <w:rFonts w:ascii="Times New Roman" w:eastAsia="Times New Roman" w:hAnsi="Times New Roman" w:cs="Times New Roman"/>
-          <w:i/>
-          <w:iCs/>
-          <w:kern w:val="0"/>
-          <w:sz w:val="24"/>
-          <w:szCs w:val="24"/>
-          <w14:ligatures w14:val="none"/>
-        </w:rPr>
-        <w:t xml:space="preserve"> wheel</w:t>
-      </w:r>
-      <w:r>
-        <w:rPr>
-          <w:rFonts w:ascii="Times New Roman" w:eastAsia="Times New Roman" w:hAnsi="Times New Roman" w:cs="Times New Roman"/>
-          <w:kern w:val="0"/>
-          <w:sz w:val="24"/>
-          <w:szCs w:val="24"/>
-          <w14:ligatures w14:val="none"/>
-        </w:rPr>
-        <w:t xml:space="preserve"> smoothly and go "clickity-clack" as the pawls slide over the </w:t>
-      </w:r>
-      <w:proofErr w:type="gramStart"/>
-      <w:r>
-        <w:rPr>
-          <w:rFonts w:ascii="Times New Roman" w:eastAsia="Times New Roman" w:hAnsi="Times New Roman" w:cs="Times New Roman"/>
-          <w:kern w:val="0"/>
-          <w:sz w:val="24"/>
-          <w:szCs w:val="24"/>
-          <w14:ligatures w14:val="none"/>
-        </w:rPr>
-        <w:t>seconds</w:t>
-      </w:r>
-      <w:proofErr w:type="gramEnd"/>
-      <w:r>
-        <w:rPr>
-          <w:rFonts w:ascii="Times New Roman" w:eastAsia="Times New Roman" w:hAnsi="Times New Roman" w:cs="Times New Roman"/>
-          <w:kern w:val="0"/>
-          <w:sz w:val="24"/>
-          <w:szCs w:val="24"/>
-          <w14:ligatures w14:val="none"/>
-        </w:rPr>
-        <w:t xml:space="preserve"> wheel.</w:t>
-      </w:r>
-    </w:p>
-    <w:p>
-      <w:pPr>
-        <w:numPr>
-          <w:ilvl w:val="0"/>
-          <w:numId w:val="2"/>
-        </w:numPr>
-        <w:spacing w:before="100" w:beforeAutospacing="1" w:after="100" w:afterAutospacing="1" w:line="240" w:lineRule="auto"/>
-        <w:rPr>
-          <w:rFonts w:ascii="Times New Roman" w:eastAsia="Times New Roman" w:hAnsi="Times New Roman" w:cs="Times New Roman"/>
-          <w:kern w:val="0"/>
-          <w:sz w:val="24"/>
-          <w:szCs w:val="24"/>
-          <w14:ligatures w14:val="none"/>
-        </w:rPr>
-      </w:pPr>
-      <w:r>
-        <w:rPr>
-          <w:rFonts w:ascii="Times New Roman" w:eastAsia="Times New Roman" w:hAnsi="Times New Roman" w:cs="Times New Roman"/>
-          <w:b/>
-          <w:bCs/>
-          <w:kern w:val="0"/>
-          <w:sz w:val="24"/>
-          <w:szCs w:val="24"/>
-          <w14:ligatures w14:val="none"/>
-        </w:rPr>
-        <w:t>ANY FLASHING LEDS ARE INDICATIVE OF A PROBLEM</w:t>
-      </w:r>
-      <w:r>
-        <w:rPr>
-          <w:rFonts w:ascii="Times New Roman" w:eastAsia="Times New Roman" w:hAnsi="Times New Roman" w:cs="Times New Roman"/>
-          <w:kern w:val="0"/>
-          <w:sz w:val="24"/>
-          <w:szCs w:val="24"/>
-          <w14:ligatures w14:val="none"/>
-        </w:rPr>
-        <w:t xml:space="preserve">. If you see any LEDS that are flashing regularly (once per second or so) it means something is wrong!! Please see the online </w:t>
-      </w:r>
-      <w:hyperlink r:id="rId29" w:history="1">
+        <w:t xml:space="preserve">(User Interface) and </w:t>
+      </w:r>
+      <w:hyperlink r:id="rId27" w:history="1">
         <w:r>
           <w:rPr>
             <w:rFonts w:ascii="Times New Roman" w:eastAsia="Times New Roman" w:hAnsi="Times New Roman" w:cs="Times New Roman"/>
@@ -10807,6 +9978,966 @@
       <w:r>
         <w:rPr>
           <w:rFonts w:ascii="Times New Roman" w:eastAsia="Times New Roman" w:hAnsi="Times New Roman" w:cs="Times New Roman"/>
+          <w:b/>
+          <w:bCs/>
+          <w:color w:val="0000FF"/>
+          <w:kern w:val="0"/>
+          <w:sz w:val="24"/>
+          <w:szCs w:val="24"/>
+          <w14:ligatures w14:val="none"/>
+        </w:rPr>
+        <w:t xml:space="preserve"> </w:t>
+      </w:r>
+      <w:r>
+        <w:rPr>
+          <w:rFonts w:ascii="Times New Roman" w:eastAsia="Times New Roman" w:hAnsi="Times New Roman" w:cs="Times New Roman"/>
+          <w:kern w:val="0"/>
+          <w:sz w:val="24"/>
+          <w:szCs w:val="24"/>
+          <w14:ligatures w14:val="none"/>
+        </w:rPr>
+        <w:t>f</w:t>
+      </w:r>
+      <w:r>
+        <w:rPr>
+          <w:rFonts w:ascii="Times New Roman" w:eastAsia="Times New Roman" w:hAnsi="Times New Roman" w:cs="Times New Roman"/>
+          <w:kern w:val="0"/>
+          <w:sz w:val="24"/>
+          <w:szCs w:val="24"/>
+          <w14:ligatures w14:val="none"/>
+        </w:rPr>
+        <w:t>or the clock.</w:t>
+      </w:r>
+    </w:p>
+    <w:p>
+      <w:pPr>
+        <w:spacing w:before="100" w:beforeAutospacing="1" w:after="100" w:afterAutospacing="1" w:line="240" w:lineRule="auto"/>
+        <w:rPr>
+          <w:rFonts w:ascii="Times New Roman" w:eastAsia="Times New Roman" w:hAnsi="Times New Roman" w:cs="Times New Roman"/>
+          <w:kern w:val="0"/>
+          <w:sz w:val="24"/>
+          <w:szCs w:val="24"/>
+          <w14:ligatures w14:val="none"/>
+        </w:rPr>
+      </w:pPr>
+      <w:r>
+        <w:rPr>
+          <w:rFonts w:ascii="Times New Roman" w:eastAsia="Times New Roman" w:hAnsi="Times New Roman" w:cs="Times New Roman"/>
+          <w:kern w:val="0"/>
+          <w:sz w:val="24"/>
+          <w:szCs w:val="24"/>
+          <w14:ligatures w14:val="none"/>
+        </w:rPr>
+        <w:t xml:space="preserve">Although you could theoretically merely unpack the clock, plug it in, and press the left button twice to start it ticking, </w:t>
+      </w:r>
+      <w:r>
+        <w:rPr>
+          <w:rFonts w:ascii="Times New Roman" w:eastAsia="Times New Roman" w:hAnsi="Times New Roman" w:cs="Times New Roman"/>
+          <w:b/>
+          <w:bCs/>
+          <w:kern w:val="0"/>
+          <w:sz w:val="24"/>
+          <w:szCs w:val="24"/>
+          <w14:ligatures w14:val="none"/>
+        </w:rPr>
+        <w:t>it is highly recommended that you follow this Quick Start guide</w:t>
+      </w:r>
+      <w:r>
+        <w:rPr>
+          <w:rFonts w:ascii="Times New Roman" w:eastAsia="Times New Roman" w:hAnsi="Times New Roman" w:cs="Times New Roman"/>
+          <w:kern w:val="0"/>
+          <w:sz w:val="24"/>
+          <w:szCs w:val="24"/>
+          <w14:ligatures w14:val="none"/>
+        </w:rPr>
+        <w:t xml:space="preserve"> and </w:t>
+      </w:r>
+      <w:r>
+        <w:rPr>
+          <w:rFonts w:ascii="Times New Roman" w:eastAsia="Times New Roman" w:hAnsi="Times New Roman" w:cs="Times New Roman"/>
+          <w:b/>
+          <w:bCs/>
+          <w:kern w:val="0"/>
+          <w:sz w:val="24"/>
+          <w:szCs w:val="24"/>
+          <w14:ligatures w14:val="none"/>
+        </w:rPr>
+        <w:t>first connect it to your local WiFi network</w:t>
+      </w:r>
+      <w:r>
+        <w:rPr>
+          <w:rFonts w:ascii="Times New Roman" w:eastAsia="Times New Roman" w:hAnsi="Times New Roman" w:cs="Times New Roman"/>
+          <w:kern w:val="0"/>
+          <w:sz w:val="24"/>
+          <w:szCs w:val="24"/>
+          <w14:ligatures w14:val="none"/>
+        </w:rPr>
+        <w:t xml:space="preserve">, and use the </w:t>
+      </w:r>
+      <w:r>
+        <w:rPr>
+          <w:rFonts w:ascii="Times New Roman" w:eastAsia="Times New Roman" w:hAnsi="Times New Roman" w:cs="Times New Roman"/>
+          <w:b/>
+          <w:bCs/>
+          <w:kern w:val="0"/>
+          <w:sz w:val="24"/>
+          <w:szCs w:val="24"/>
+          <w14:ligatures w14:val="none"/>
+        </w:rPr>
+        <w:t>Synchronized Start</w:t>
+      </w:r>
+      <w:r>
+        <w:rPr>
+          <w:rFonts w:ascii="Times New Roman" w:eastAsia="Times New Roman" w:hAnsi="Times New Roman" w:cs="Times New Roman"/>
+          <w:kern w:val="0"/>
+          <w:sz w:val="24"/>
+          <w:szCs w:val="24"/>
+          <w14:ligatures w14:val="none"/>
+        </w:rPr>
+        <w:t xml:space="preserve"> method to start the clock.</w:t>
+      </w:r>
+    </w:p>
+    <w:p>
+      <w:pPr>
+        <w:spacing w:before="100" w:beforeAutospacing="1" w:after="100" w:afterAutospacing="1" w:line="240" w:lineRule="auto"/>
+        <w:rPr>
+          <w:rFonts w:ascii="Times New Roman" w:eastAsia="Times New Roman" w:hAnsi="Times New Roman" w:cs="Times New Roman"/>
+          <w:kern w:val="0"/>
+          <w:sz w:val="24"/>
+          <w:szCs w:val="24"/>
+          <w14:ligatures w14:val="none"/>
+        </w:rPr>
+      </w:pPr>
+      <w:r>
+        <w:rPr>
+          <w:rFonts w:ascii="Times New Roman" w:eastAsia="Times New Roman" w:hAnsi="Times New Roman" w:cs="Times New Roman"/>
+          <w:kern w:val="0"/>
+          <w:sz w:val="24"/>
+          <w:szCs w:val="24"/>
+          <w14:ligatures w14:val="none"/>
+        </w:rPr>
+        <w:t xml:space="preserve">The clock is designed to </w:t>
+      </w:r>
+      <w:r>
+        <w:rPr>
+          <w:rFonts w:ascii="Times New Roman" w:eastAsia="Times New Roman" w:hAnsi="Times New Roman" w:cs="Times New Roman"/>
+          <w:b/>
+          <w:bCs/>
+          <w:kern w:val="0"/>
+          <w:sz w:val="24"/>
+          <w:szCs w:val="24"/>
+          <w14:ligatures w14:val="none"/>
+        </w:rPr>
+        <w:t>synchronize itself</w:t>
+      </w:r>
+      <w:r>
+        <w:rPr>
+          <w:rFonts w:ascii="Times New Roman" w:eastAsia="Times New Roman" w:hAnsi="Times New Roman" w:cs="Times New Roman"/>
+          <w:kern w:val="0"/>
+          <w:sz w:val="24"/>
+          <w:szCs w:val="24"/>
+          <w14:ligatures w14:val="none"/>
+        </w:rPr>
+        <w:t xml:space="preserve"> to the Network Time Protocol (NTP) if it is given a </w:t>
+      </w:r>
+      <w:r>
+        <w:rPr>
+          <w:rFonts w:ascii="Times New Roman" w:eastAsia="Times New Roman" w:hAnsi="Times New Roman" w:cs="Times New Roman"/>
+          <w:kern w:val="0"/>
+          <w:sz w:val="24"/>
+          <w:szCs w:val="24"/>
+          <w14:ligatures w14:val="none"/>
+        </w:rPr>
+        <w:t>Wi-Fi</w:t>
+      </w:r>
+      <w:r>
+        <w:rPr>
+          <w:rFonts w:ascii="Times New Roman" w:eastAsia="Times New Roman" w:hAnsi="Times New Roman" w:cs="Times New Roman"/>
+          <w:kern w:val="0"/>
+          <w:sz w:val="24"/>
+          <w:szCs w:val="24"/>
+          <w14:ligatures w14:val="none"/>
+        </w:rPr>
+        <w:t xml:space="preserve"> connection, with the idea that it should run within a second or so of the correct time for the </w:t>
+      </w:r>
+      <w:r>
+        <w:rPr>
+          <w:rFonts w:ascii="Times New Roman" w:eastAsia="Times New Roman" w:hAnsi="Times New Roman" w:cs="Times New Roman"/>
+          <w:kern w:val="0"/>
+          <w:sz w:val="24"/>
+          <w:szCs w:val="24"/>
+          <w14:ligatures w14:val="none"/>
+        </w:rPr>
+        <w:t>foreseeable</w:t>
+      </w:r>
+      <w:r>
+        <w:rPr>
+          <w:rFonts w:ascii="Times New Roman" w:eastAsia="Times New Roman" w:hAnsi="Times New Roman" w:cs="Times New Roman"/>
+          <w:kern w:val="0"/>
+          <w:sz w:val="24"/>
+          <w:szCs w:val="24"/>
+          <w14:ligatures w14:val="none"/>
+        </w:rPr>
+        <w:t xml:space="preserve"> future (until, hopefully, at least the </w:t>
+      </w:r>
+      <w:r>
+        <w:rPr>
+          <w:rFonts w:ascii="Times New Roman" w:eastAsia="Times New Roman" w:hAnsi="Times New Roman" w:cs="Times New Roman"/>
+          <w:i/>
+          <w:iCs/>
+          <w:kern w:val="0"/>
+          <w:sz w:val="24"/>
+          <w:szCs w:val="24"/>
+          <w14:ligatures w14:val="none"/>
+        </w:rPr>
+        <w:t>Y2038 problem</w:t>
+      </w:r>
+      <w:r>
+        <w:rPr>
+          <w:rFonts w:ascii="Times New Roman" w:eastAsia="Times New Roman" w:hAnsi="Times New Roman" w:cs="Times New Roman"/>
+          <w:kern w:val="0"/>
+          <w:sz w:val="24"/>
+          <w:szCs w:val="24"/>
+          <w14:ligatures w14:val="none"/>
+        </w:rPr>
+        <w:t xml:space="preserve">, when </w:t>
+      </w:r>
+      <w:r>
+        <w:rPr>
+          <w:rFonts w:ascii="Times New Roman" w:eastAsia="Times New Roman" w:hAnsi="Times New Roman" w:cs="Times New Roman"/>
+          <w:kern w:val="0"/>
+          <w:sz w:val="24"/>
+          <w:szCs w:val="24"/>
+          <w14:ligatures w14:val="none"/>
+        </w:rPr>
+        <w:t>Unix</w:t>
+      </w:r>
+      <w:r>
+        <w:rPr>
+          <w:rFonts w:ascii="Times New Roman" w:eastAsia="Times New Roman" w:hAnsi="Times New Roman" w:cs="Times New Roman"/>
+          <w:kern w:val="0"/>
+          <w:sz w:val="24"/>
+          <w:szCs w:val="24"/>
+          <w14:ligatures w14:val="none"/>
+        </w:rPr>
+        <w:t xml:space="preserve"> time will overflow 32 bits). If it is not connected to the internet, the best it can do is synchronize itself to the internal RTC (Real Time Clock) on the embedded computer, which, at best, will only be correct to within a few seconds a day.</w:t>
+      </w:r>
+    </w:p>
+    <w:p>
+      <w:pPr>
+        <w:numPr>
+          <w:ilvl w:val="0"/>
+          <w:numId w:val="2"/>
+        </w:numPr>
+        <w:spacing w:before="100" w:beforeAutospacing="1" w:after="100" w:afterAutospacing="1" w:line="240" w:lineRule="auto"/>
+        <w:rPr>
+          <w:rFonts w:ascii="Times New Roman" w:eastAsia="Times New Roman" w:hAnsi="Times New Roman" w:cs="Times New Roman"/>
+          <w:kern w:val="0"/>
+          <w:sz w:val="24"/>
+          <w:szCs w:val="24"/>
+          <w14:ligatures w14:val="none"/>
+        </w:rPr>
+      </w:pPr>
+      <w:r>
+        <w:rPr>
+          <w:rFonts w:ascii="Times New Roman" w:eastAsia="Times New Roman" w:hAnsi="Times New Roman" w:cs="Times New Roman"/>
+          <w:kern w:val="0"/>
+          <w:sz w:val="24"/>
+          <w:szCs w:val="24"/>
+          <w14:ligatures w14:val="none"/>
+        </w:rPr>
+        <w:t xml:space="preserve">The clock was shipped to you after a fresh </w:t>
+      </w:r>
+      <w:r>
+        <w:rPr>
+          <w:rFonts w:ascii="Times New Roman" w:eastAsia="Times New Roman" w:hAnsi="Times New Roman" w:cs="Times New Roman"/>
+          <w:b/>
+          <w:bCs/>
+          <w:kern w:val="0"/>
+          <w:sz w:val="24"/>
+          <w:szCs w:val="24"/>
+          <w14:ligatures w14:val="none"/>
+        </w:rPr>
+        <w:t>Factory Reset</w:t>
+      </w:r>
+      <w:r>
+        <w:rPr>
+          <w:rFonts w:ascii="Times New Roman" w:eastAsia="Times New Roman" w:hAnsi="Times New Roman" w:cs="Times New Roman"/>
+          <w:kern w:val="0"/>
+          <w:sz w:val="24"/>
+          <w:szCs w:val="24"/>
+          <w14:ligatures w14:val="none"/>
+        </w:rPr>
+        <w:t xml:space="preserve">. You can, at any time, return the clock's software to </w:t>
+      </w:r>
+      <w:proofErr w:type="spellStart"/>
+      <w:r>
+        <w:rPr>
+          <w:rFonts w:ascii="Times New Roman" w:eastAsia="Times New Roman" w:hAnsi="Times New Roman" w:cs="Times New Roman"/>
+          <w:kern w:val="0"/>
+          <w:sz w:val="24"/>
+          <w:szCs w:val="24"/>
+          <w14:ligatures w14:val="none"/>
+        </w:rPr>
+        <w:t>it's</w:t>
+      </w:r>
+      <w:proofErr w:type="spellEnd"/>
+      <w:r>
+        <w:rPr>
+          <w:rFonts w:ascii="Times New Roman" w:eastAsia="Times New Roman" w:hAnsi="Times New Roman" w:cs="Times New Roman"/>
+          <w:kern w:val="0"/>
+          <w:sz w:val="24"/>
+          <w:szCs w:val="24"/>
+          <w14:ligatures w14:val="none"/>
+        </w:rPr>
+        <w:t xml:space="preserve"> initial state by issuing a Factory Reset as described </w:t>
+      </w:r>
+      <w:r>
+        <w:rPr>
+          <w:rFonts w:ascii="Times New Roman" w:eastAsia="Times New Roman" w:hAnsi="Times New Roman" w:cs="Times New Roman"/>
+          <w:kern w:val="0"/>
+          <w:sz w:val="24"/>
+          <w:szCs w:val="24"/>
+          <w14:ligatures w14:val="none"/>
+        </w:rPr>
+        <w:t xml:space="preserve">above or on the </w:t>
+      </w:r>
+      <w:hyperlink r:id="rId28" w:history="1">
+        <w:r>
+          <w:rPr>
+            <w:rFonts w:ascii="Times New Roman" w:eastAsia="Times New Roman" w:hAnsi="Times New Roman" w:cs="Times New Roman"/>
+            <w:b/>
+            <w:bCs/>
+            <w:color w:val="0000FF"/>
+            <w:kern w:val="0"/>
+            <w:sz w:val="24"/>
+            <w:szCs w:val="24"/>
+            <w14:ligatures w14:val="none"/>
+          </w:rPr>
+          <w:t>U</w:t>
+        </w:r>
+        <w:r>
+          <w:rPr>
+            <w:rFonts w:ascii="Times New Roman" w:eastAsia="Times New Roman" w:hAnsi="Times New Roman" w:cs="Times New Roman"/>
+            <w:b/>
+            <w:bCs/>
+            <w:color w:val="0000FF"/>
+            <w:kern w:val="0"/>
+            <w:sz w:val="24"/>
+            <w:szCs w:val="24"/>
+            <w14:ligatures w14:val="none"/>
+          </w:rPr>
+          <w:t>I</w:t>
+        </w:r>
+      </w:hyperlink>
+      <w:r>
+        <w:rPr>
+          <w:rFonts w:ascii="Times New Roman" w:eastAsia="Times New Roman" w:hAnsi="Times New Roman" w:cs="Times New Roman"/>
+          <w:b/>
+          <w:bCs/>
+          <w:color w:val="0000FF"/>
+          <w:kern w:val="0"/>
+          <w:sz w:val="24"/>
+          <w:szCs w:val="24"/>
+          <w14:ligatures w14:val="none"/>
+        </w:rPr>
+        <w:t xml:space="preserve"> </w:t>
+      </w:r>
+      <w:r>
+        <w:rPr>
+          <w:rFonts w:ascii="Times New Roman" w:eastAsia="Times New Roman" w:hAnsi="Times New Roman" w:cs="Times New Roman"/>
+          <w:kern w:val="0"/>
+          <w:sz w:val="24"/>
+          <w:szCs w:val="24"/>
+          <w14:ligatures w14:val="none"/>
+        </w:rPr>
+        <w:t>page</w:t>
+      </w:r>
+      <w:r>
+        <w:rPr>
+          <w:rFonts w:ascii="Times New Roman" w:eastAsia="Times New Roman" w:hAnsi="Times New Roman" w:cs="Times New Roman"/>
+          <w:kern w:val="0"/>
+          <w:sz w:val="24"/>
+          <w:szCs w:val="24"/>
+          <w14:ligatures w14:val="none"/>
+        </w:rPr>
+        <w:t>.</w:t>
+      </w:r>
+    </w:p>
+    <w:p>
+      <w:pPr>
+        <w:numPr>
+          <w:ilvl w:val="0"/>
+          <w:numId w:val="2"/>
+        </w:numPr>
+        <w:spacing w:before="100" w:beforeAutospacing="1" w:after="100" w:afterAutospacing="1" w:line="240" w:lineRule="auto"/>
+        <w:rPr>
+          <w:rFonts w:ascii="Times New Roman" w:eastAsia="Times New Roman" w:hAnsi="Times New Roman" w:cs="Times New Roman"/>
+          <w:kern w:val="0"/>
+          <w:sz w:val="24"/>
+          <w:szCs w:val="24"/>
+          <w14:ligatures w14:val="none"/>
+        </w:rPr>
+      </w:pPr>
+      <w:r>
+        <w:rPr>
+          <w:rFonts w:ascii="Times New Roman" w:eastAsia="Times New Roman" w:hAnsi="Times New Roman" w:cs="Times New Roman"/>
+          <w:kern w:val="0"/>
+          <w:sz w:val="24"/>
+          <w:szCs w:val="24"/>
+          <w14:ligatures w14:val="none"/>
+        </w:rPr>
+        <w:t xml:space="preserve">The </w:t>
+      </w:r>
+      <w:proofErr w:type="spellStart"/>
+      <w:r>
+        <w:rPr>
+          <w:rFonts w:ascii="Times New Roman" w:eastAsia="Times New Roman" w:hAnsi="Times New Roman" w:cs="Times New Roman"/>
+          <w:b/>
+          <w:bCs/>
+          <w:kern w:val="0"/>
+          <w:sz w:val="24"/>
+          <w:szCs w:val="24"/>
+          <w14:ligatures w14:val="none"/>
+        </w:rPr>
+        <w:t>Wifi</w:t>
+      </w:r>
+      <w:proofErr w:type="spellEnd"/>
+      <w:r>
+        <w:rPr>
+          <w:rFonts w:ascii="Times New Roman" w:eastAsia="Times New Roman" w:hAnsi="Times New Roman" w:cs="Times New Roman"/>
+          <w:b/>
+          <w:bCs/>
+          <w:kern w:val="0"/>
+          <w:sz w:val="24"/>
+          <w:szCs w:val="24"/>
+          <w14:ligatures w14:val="none"/>
+        </w:rPr>
+        <w:t xml:space="preserve"> has been enabled by default</w:t>
+      </w:r>
+      <w:r>
+        <w:rPr>
+          <w:rFonts w:ascii="Times New Roman" w:eastAsia="Times New Roman" w:hAnsi="Times New Roman" w:cs="Times New Roman"/>
+          <w:kern w:val="0"/>
+          <w:sz w:val="24"/>
+          <w:szCs w:val="24"/>
+          <w14:ligatures w14:val="none"/>
+        </w:rPr>
+        <w:t xml:space="preserve">. It can be turned off (as described </w:t>
+      </w:r>
+      <w:r>
+        <w:rPr>
+          <w:rFonts w:ascii="Times New Roman" w:eastAsia="Times New Roman" w:hAnsi="Times New Roman" w:cs="Times New Roman"/>
+          <w:kern w:val="0"/>
+          <w:sz w:val="24"/>
+          <w:szCs w:val="24"/>
+          <w14:ligatures w14:val="none"/>
+        </w:rPr>
+        <w:t xml:space="preserve">above, and </w:t>
+      </w:r>
+      <w:r>
+        <w:rPr>
+          <w:rFonts w:ascii="Times New Roman" w:eastAsia="Times New Roman" w:hAnsi="Times New Roman" w:cs="Times New Roman"/>
+          <w:kern w:val="0"/>
+          <w:sz w:val="24"/>
+          <w:szCs w:val="24"/>
+          <w14:ligatures w14:val="none"/>
+        </w:rPr>
+        <w:t xml:space="preserve">on the </w:t>
+      </w:r>
+      <w:hyperlink r:id="rId29" w:history="1">
+        <w:r>
+          <w:rPr>
+            <w:rFonts w:ascii="Times New Roman" w:eastAsia="Times New Roman" w:hAnsi="Times New Roman" w:cs="Times New Roman"/>
+            <w:b/>
+            <w:bCs/>
+            <w:color w:val="0000FF"/>
+            <w:kern w:val="0"/>
+            <w:sz w:val="24"/>
+            <w:szCs w:val="24"/>
+            <w14:ligatures w14:val="none"/>
+          </w:rPr>
+          <w:t>U</w:t>
+        </w:r>
+        <w:r>
+          <w:rPr>
+            <w:rFonts w:ascii="Times New Roman" w:eastAsia="Times New Roman" w:hAnsi="Times New Roman" w:cs="Times New Roman"/>
+            <w:b/>
+            <w:bCs/>
+            <w:color w:val="0000FF"/>
+            <w:kern w:val="0"/>
+            <w:sz w:val="24"/>
+            <w:szCs w:val="24"/>
+            <w14:ligatures w14:val="none"/>
+          </w:rPr>
+          <w:t>I</w:t>
+        </w:r>
+      </w:hyperlink>
+      <w:r>
+        <w:rPr>
+          <w:rFonts w:ascii="Times New Roman" w:eastAsia="Times New Roman" w:hAnsi="Times New Roman" w:cs="Times New Roman"/>
+          <w:b/>
+          <w:bCs/>
+          <w:color w:val="0000FF"/>
+          <w:kern w:val="0"/>
+          <w:sz w:val="24"/>
+          <w:szCs w:val="24"/>
+          <w14:ligatures w14:val="none"/>
+        </w:rPr>
+        <w:t xml:space="preserve"> </w:t>
+      </w:r>
+      <w:r>
+        <w:rPr>
+          <w:rFonts w:ascii="Times New Roman" w:eastAsia="Times New Roman" w:hAnsi="Times New Roman" w:cs="Times New Roman"/>
+          <w:kern w:val="0"/>
+          <w:sz w:val="24"/>
+          <w:szCs w:val="24"/>
+          <w14:ligatures w14:val="none"/>
+        </w:rPr>
+        <w:t>page</w:t>
+      </w:r>
+      <w:r>
+        <w:rPr>
+          <w:rFonts w:ascii="Times New Roman" w:eastAsia="Times New Roman" w:hAnsi="Times New Roman" w:cs="Times New Roman"/>
+          <w:kern w:val="0"/>
+          <w:sz w:val="24"/>
+          <w:szCs w:val="24"/>
+          <w14:ligatures w14:val="none"/>
+        </w:rPr>
+        <w:t>)</w:t>
+      </w:r>
+      <w:r>
+        <w:rPr>
+          <w:rFonts w:ascii="Times New Roman" w:eastAsia="Times New Roman" w:hAnsi="Times New Roman" w:cs="Times New Roman"/>
+          <w:kern w:val="0"/>
+          <w:sz w:val="24"/>
+          <w:szCs w:val="24"/>
+          <w14:ligatures w14:val="none"/>
+        </w:rPr>
+        <w:t>.</w:t>
+      </w:r>
+      <w:r>
+        <w:rPr>
+          <w:rFonts w:ascii="Times New Roman" w:eastAsia="Times New Roman" w:hAnsi="Times New Roman" w:cs="Times New Roman"/>
+          <w:kern w:val="0"/>
+          <w:sz w:val="24"/>
+          <w:szCs w:val="24"/>
+          <w14:ligatures w14:val="none"/>
+        </w:rPr>
+        <w:t xml:space="preserve"> Substantial efforts were put into ensuring that the clock does not create any significant security risk to your home network, but just in case, I added the ability for you to disable the clock's </w:t>
+      </w:r>
+      <w:r>
+        <w:rPr>
+          <w:rFonts w:ascii="Times New Roman" w:eastAsia="Times New Roman" w:hAnsi="Times New Roman" w:cs="Times New Roman"/>
+          <w:kern w:val="0"/>
+          <w:sz w:val="24"/>
+          <w:szCs w:val="24"/>
+          <w14:ligatures w14:val="none"/>
+        </w:rPr>
+        <w:t>Wi-Fi</w:t>
+      </w:r>
+      <w:r>
+        <w:rPr>
+          <w:rFonts w:ascii="Times New Roman" w:eastAsia="Times New Roman" w:hAnsi="Times New Roman" w:cs="Times New Roman"/>
+          <w:kern w:val="0"/>
+          <w:sz w:val="24"/>
+          <w:szCs w:val="24"/>
+          <w14:ligatures w14:val="none"/>
+        </w:rPr>
+        <w:t xml:space="preserve"> access entirely.</w:t>
+      </w:r>
+    </w:p>
+    <w:p>
+      <w:pPr>
+        <w:numPr>
+          <w:ilvl w:val="0"/>
+          <w:numId w:val="2"/>
+        </w:numPr>
+        <w:spacing w:before="100" w:beforeAutospacing="1" w:after="100" w:afterAutospacing="1" w:line="240" w:lineRule="auto"/>
+        <w:rPr>
+          <w:rFonts w:ascii="Times New Roman" w:eastAsia="Times New Roman" w:hAnsi="Times New Roman" w:cs="Times New Roman"/>
+          <w:kern w:val="0"/>
+          <w:sz w:val="24"/>
+          <w:szCs w:val="24"/>
+          <w14:ligatures w14:val="none"/>
+        </w:rPr>
+      </w:pPr>
+      <w:r>
+        <w:rPr>
+          <w:rFonts w:ascii="Times New Roman" w:eastAsia="Times New Roman" w:hAnsi="Times New Roman" w:cs="Times New Roman"/>
+          <w:kern w:val="0"/>
+          <w:sz w:val="24"/>
+          <w:szCs w:val="24"/>
+          <w14:ligatures w14:val="none"/>
+        </w:rPr>
+        <w:t xml:space="preserve">Although I have tried my best to produce a reliable clock, </w:t>
+      </w:r>
+      <w:r>
+        <w:rPr>
+          <w:rFonts w:ascii="Times New Roman" w:eastAsia="Times New Roman" w:hAnsi="Times New Roman" w:cs="Times New Roman"/>
+          <w:b/>
+          <w:bCs/>
+          <w:kern w:val="0"/>
+          <w:sz w:val="24"/>
+          <w:szCs w:val="24"/>
+          <w14:ligatures w14:val="none"/>
+        </w:rPr>
+        <w:t>some maintenance may be necessary</w:t>
+      </w:r>
+      <w:r>
+        <w:rPr>
+          <w:rFonts w:ascii="Times New Roman" w:eastAsia="Times New Roman" w:hAnsi="Times New Roman" w:cs="Times New Roman"/>
+          <w:kern w:val="0"/>
+          <w:sz w:val="24"/>
+          <w:szCs w:val="24"/>
+          <w14:ligatures w14:val="none"/>
+        </w:rPr>
+        <w:t xml:space="preserve">. </w:t>
+      </w:r>
+      <w:proofErr w:type="gramStart"/>
+      <w:r>
+        <w:rPr>
+          <w:rFonts w:ascii="Times New Roman" w:eastAsia="Times New Roman" w:hAnsi="Times New Roman" w:cs="Times New Roman"/>
+          <w:kern w:val="0"/>
+          <w:sz w:val="24"/>
+          <w:szCs w:val="24"/>
+          <w14:ligatures w14:val="none"/>
+        </w:rPr>
+        <w:t>In particular</w:t>
+      </w:r>
+      <w:r>
+        <w:rPr>
+          <w:rFonts w:ascii="Times New Roman" w:eastAsia="Times New Roman" w:hAnsi="Times New Roman" w:cs="Times New Roman"/>
+          <w:kern w:val="0"/>
+          <w:sz w:val="24"/>
+          <w:szCs w:val="24"/>
+          <w14:ligatures w14:val="none"/>
+        </w:rPr>
+        <w:t>,</w:t>
+      </w:r>
+      <w:r>
+        <w:rPr>
+          <w:rFonts w:ascii="Times New Roman" w:eastAsia="Times New Roman" w:hAnsi="Times New Roman" w:cs="Times New Roman"/>
+          <w:kern w:val="0"/>
+          <w:sz w:val="24"/>
+          <w:szCs w:val="24"/>
+          <w14:ligatures w14:val="none"/>
+        </w:rPr>
+        <w:t xml:space="preserve"> it</w:t>
+      </w:r>
+      <w:proofErr w:type="gramEnd"/>
+      <w:r>
+        <w:rPr>
+          <w:rFonts w:ascii="Times New Roman" w:eastAsia="Times New Roman" w:hAnsi="Times New Roman" w:cs="Times New Roman"/>
+          <w:kern w:val="0"/>
+          <w:sz w:val="24"/>
+          <w:szCs w:val="24"/>
+          <w14:ligatures w14:val="none"/>
+        </w:rPr>
+        <w:t xml:space="preserve"> may be necessary once every few years, or more often, to lubricate the bearings and brass tubes.</w:t>
+      </w:r>
+    </w:p>
+    <w:p>
+      <w:pPr>
+        <w:numPr>
+          <w:ilvl w:val="0"/>
+          <w:numId w:val="2"/>
+        </w:numPr>
+        <w:spacing w:before="100" w:beforeAutospacing="1" w:after="100" w:afterAutospacing="1" w:line="240" w:lineRule="auto"/>
+        <w:rPr>
+          <w:rFonts w:ascii="Times New Roman" w:eastAsia="Times New Roman" w:hAnsi="Times New Roman" w:cs="Times New Roman"/>
+          <w:kern w:val="0"/>
+          <w:sz w:val="24"/>
+          <w:szCs w:val="24"/>
+          <w14:ligatures w14:val="none"/>
+        </w:rPr>
+      </w:pPr>
+      <w:r>
+        <w:rPr>
+          <w:rFonts w:ascii="Times New Roman" w:eastAsia="Times New Roman" w:hAnsi="Times New Roman" w:cs="Times New Roman"/>
+          <w:b/>
+          <w:bCs/>
+          <w:kern w:val="0"/>
+          <w:sz w:val="24"/>
+          <w:szCs w:val="24"/>
+          <w14:ligatures w14:val="none"/>
+        </w:rPr>
+        <w:t>PLEASE DO NOT TURN THE SECONDS HAND COUNTER-CLOCKWISE!!</w:t>
+      </w:r>
+      <w:r>
+        <w:rPr>
+          <w:rFonts w:ascii="Times New Roman" w:eastAsia="Times New Roman" w:hAnsi="Times New Roman" w:cs="Times New Roman"/>
+          <w:kern w:val="0"/>
+          <w:sz w:val="24"/>
+          <w:szCs w:val="24"/>
+          <w14:ligatures w14:val="none"/>
+        </w:rPr>
+        <w:t xml:space="preserve"> The hands are merely compression fitted to the brass tubes, and the </w:t>
+      </w:r>
+      <w:proofErr w:type="gramStart"/>
+      <w:r>
+        <w:rPr>
+          <w:rFonts w:ascii="Times New Roman" w:eastAsia="Times New Roman" w:hAnsi="Times New Roman" w:cs="Times New Roman"/>
+          <w:kern w:val="0"/>
+          <w:sz w:val="24"/>
+          <w:szCs w:val="24"/>
+          <w14:ligatures w14:val="none"/>
+        </w:rPr>
+        <w:t>seconds</w:t>
+      </w:r>
+      <w:proofErr w:type="gramEnd"/>
+      <w:r>
+        <w:rPr>
+          <w:rFonts w:ascii="Times New Roman" w:eastAsia="Times New Roman" w:hAnsi="Times New Roman" w:cs="Times New Roman"/>
+          <w:kern w:val="0"/>
+          <w:sz w:val="24"/>
+          <w:szCs w:val="24"/>
+          <w14:ligatures w14:val="none"/>
+        </w:rPr>
+        <w:t xml:space="preserve"> hand was intentionally designed to be a tighter fit. It is not intended to </w:t>
+      </w:r>
+      <w:r>
+        <w:rPr>
+          <w:rFonts w:ascii="Times New Roman" w:eastAsia="Times New Roman" w:hAnsi="Times New Roman" w:cs="Times New Roman"/>
+          <w:kern w:val="0"/>
+          <w:sz w:val="24"/>
+          <w:szCs w:val="24"/>
+          <w14:ligatures w14:val="none"/>
+        </w:rPr>
+        <w:t>slip on it’s shaft</w:t>
+      </w:r>
+      <w:r>
+        <w:rPr>
+          <w:rFonts w:ascii="Times New Roman" w:eastAsia="Times New Roman" w:hAnsi="Times New Roman" w:cs="Times New Roman"/>
+          <w:kern w:val="0"/>
+          <w:sz w:val="24"/>
+          <w:szCs w:val="24"/>
+          <w14:ligatures w14:val="none"/>
+        </w:rPr>
+        <w:t xml:space="preserve">, whereas the hour and minute hands ARE intended to </w:t>
+      </w:r>
+      <w:r>
+        <w:rPr>
+          <w:rFonts w:ascii="Times New Roman" w:eastAsia="Times New Roman" w:hAnsi="Times New Roman" w:cs="Times New Roman"/>
+          <w:kern w:val="0"/>
+          <w:sz w:val="24"/>
+          <w:szCs w:val="24"/>
+          <w14:ligatures w14:val="none"/>
+        </w:rPr>
+        <w:t>slip on their shafts</w:t>
+      </w:r>
+      <w:r>
+        <w:rPr>
+          <w:rFonts w:ascii="Times New Roman" w:eastAsia="Times New Roman" w:hAnsi="Times New Roman" w:cs="Times New Roman"/>
+          <w:kern w:val="0"/>
+          <w:sz w:val="24"/>
+          <w:szCs w:val="24"/>
+          <w14:ligatures w14:val="none"/>
+        </w:rPr>
+        <w:t xml:space="preserve"> </w:t>
+      </w:r>
+      <w:r>
+        <w:rPr>
+          <w:rFonts w:ascii="Times New Roman" w:eastAsia="Times New Roman" w:hAnsi="Times New Roman" w:cs="Times New Roman"/>
+          <w:kern w:val="0"/>
+          <w:sz w:val="24"/>
+          <w:szCs w:val="24"/>
+          <w14:ligatures w14:val="none"/>
+        </w:rPr>
+        <w:t xml:space="preserve">in </w:t>
+      </w:r>
+      <w:proofErr w:type="gramStart"/>
+      <w:r>
+        <w:rPr>
+          <w:rFonts w:ascii="Times New Roman" w:eastAsia="Times New Roman" w:hAnsi="Times New Roman" w:cs="Times New Roman"/>
+          <w:kern w:val="0"/>
+          <w:sz w:val="24"/>
+          <w:szCs w:val="24"/>
+          <w14:ligatures w14:val="none"/>
+        </w:rPr>
+        <w:t>order  for</w:t>
+      </w:r>
+      <w:proofErr w:type="gramEnd"/>
+      <w:r>
+        <w:rPr>
+          <w:rFonts w:ascii="Times New Roman" w:eastAsia="Times New Roman" w:hAnsi="Times New Roman" w:cs="Times New Roman"/>
+          <w:kern w:val="0"/>
+          <w:sz w:val="24"/>
+          <w:szCs w:val="24"/>
+          <w14:ligatures w14:val="none"/>
+        </w:rPr>
+        <w:t xml:space="preserve"> you to be able to set the time. </w:t>
+      </w:r>
+      <w:r>
+        <w:rPr>
+          <w:rFonts w:ascii="Times New Roman" w:eastAsia="Times New Roman" w:hAnsi="Times New Roman" w:cs="Times New Roman"/>
+          <w:b/>
+          <w:bCs/>
+          <w:kern w:val="0"/>
+          <w:sz w:val="24"/>
+          <w:szCs w:val="24"/>
+          <w14:ligatures w14:val="none"/>
+        </w:rPr>
+        <w:t xml:space="preserve">When moving the </w:t>
+      </w:r>
+      <w:proofErr w:type="gramStart"/>
+      <w:r>
+        <w:rPr>
+          <w:rFonts w:ascii="Times New Roman" w:eastAsia="Times New Roman" w:hAnsi="Times New Roman" w:cs="Times New Roman"/>
+          <w:b/>
+          <w:bCs/>
+          <w:kern w:val="0"/>
+          <w:sz w:val="24"/>
+          <w:szCs w:val="24"/>
+          <w14:ligatures w14:val="none"/>
+        </w:rPr>
+        <w:t>seconds</w:t>
+      </w:r>
+      <w:proofErr w:type="gramEnd"/>
+      <w:r>
+        <w:rPr>
+          <w:rFonts w:ascii="Times New Roman" w:eastAsia="Times New Roman" w:hAnsi="Times New Roman" w:cs="Times New Roman"/>
+          <w:b/>
+          <w:bCs/>
+          <w:kern w:val="0"/>
+          <w:sz w:val="24"/>
+          <w:szCs w:val="24"/>
+          <w14:ligatures w14:val="none"/>
+        </w:rPr>
+        <w:t xml:space="preserve"> hand</w:t>
+      </w:r>
+      <w:r>
+        <w:rPr>
+          <w:rFonts w:ascii="Times New Roman" w:eastAsia="Times New Roman" w:hAnsi="Times New Roman" w:cs="Times New Roman"/>
+          <w:kern w:val="0"/>
+          <w:sz w:val="24"/>
+          <w:szCs w:val="24"/>
+          <w14:ligatures w14:val="none"/>
+        </w:rPr>
+        <w:t xml:space="preserve"> please always turn it </w:t>
+      </w:r>
+      <w:r>
+        <w:rPr>
+          <w:rFonts w:ascii="Times New Roman" w:eastAsia="Times New Roman" w:hAnsi="Times New Roman" w:cs="Times New Roman"/>
+          <w:b/>
+          <w:bCs/>
+          <w:kern w:val="0"/>
+          <w:sz w:val="24"/>
+          <w:szCs w:val="24"/>
+          <w14:ligatures w14:val="none"/>
+        </w:rPr>
+        <w:t>clockwise</w:t>
+      </w:r>
+      <w:r>
+        <w:rPr>
+          <w:rFonts w:ascii="Times New Roman" w:eastAsia="Times New Roman" w:hAnsi="Times New Roman" w:cs="Times New Roman"/>
+          <w:kern w:val="0"/>
+          <w:sz w:val="24"/>
+          <w:szCs w:val="24"/>
+          <w14:ligatures w14:val="none"/>
+        </w:rPr>
+        <w:t xml:space="preserve">!! It should turn the </w:t>
+      </w:r>
+      <w:r>
+        <w:rPr>
+          <w:rFonts w:ascii="Times New Roman" w:eastAsia="Times New Roman" w:hAnsi="Times New Roman" w:cs="Times New Roman"/>
+          <w:i/>
+          <w:iCs/>
+          <w:kern w:val="0"/>
+          <w:sz w:val="24"/>
+          <w:szCs w:val="24"/>
+          <w14:ligatures w14:val="none"/>
+        </w:rPr>
+        <w:t>seconds wheel</w:t>
+      </w:r>
+      <w:r>
+        <w:rPr>
+          <w:rFonts w:ascii="Times New Roman" w:eastAsia="Times New Roman" w:hAnsi="Times New Roman" w:cs="Times New Roman"/>
+          <w:kern w:val="0"/>
+          <w:sz w:val="24"/>
+          <w:szCs w:val="24"/>
+          <w14:ligatures w14:val="none"/>
+        </w:rPr>
+        <w:t xml:space="preserve"> smoothly and go "clickity-clack" as the pawls slide over the </w:t>
+      </w:r>
+      <w:proofErr w:type="gramStart"/>
+      <w:r>
+        <w:rPr>
+          <w:rFonts w:ascii="Times New Roman" w:eastAsia="Times New Roman" w:hAnsi="Times New Roman" w:cs="Times New Roman"/>
+          <w:kern w:val="0"/>
+          <w:sz w:val="24"/>
+          <w:szCs w:val="24"/>
+          <w14:ligatures w14:val="none"/>
+        </w:rPr>
+        <w:t>seconds</w:t>
+      </w:r>
+      <w:proofErr w:type="gramEnd"/>
+      <w:r>
+        <w:rPr>
+          <w:rFonts w:ascii="Times New Roman" w:eastAsia="Times New Roman" w:hAnsi="Times New Roman" w:cs="Times New Roman"/>
+          <w:kern w:val="0"/>
+          <w:sz w:val="24"/>
+          <w:szCs w:val="24"/>
+          <w14:ligatures w14:val="none"/>
+        </w:rPr>
+        <w:t xml:space="preserve"> wheel.</w:t>
+      </w:r>
+    </w:p>
+    <w:p>
+      <w:pPr>
+        <w:numPr>
+          <w:ilvl w:val="0"/>
+          <w:numId w:val="2"/>
+        </w:numPr>
+        <w:spacing w:before="100" w:beforeAutospacing="1" w:after="100" w:afterAutospacing="1" w:line="240" w:lineRule="auto"/>
+        <w:rPr>
+          <w:rFonts w:ascii="Times New Roman" w:eastAsia="Times New Roman" w:hAnsi="Times New Roman" w:cs="Times New Roman"/>
+          <w:kern w:val="0"/>
+          <w:sz w:val="24"/>
+          <w:szCs w:val="24"/>
+          <w14:ligatures w14:val="none"/>
+        </w:rPr>
+      </w:pPr>
+      <w:r>
+        <w:rPr>
+          <w:rFonts w:ascii="Times New Roman" w:eastAsia="Times New Roman" w:hAnsi="Times New Roman" w:cs="Times New Roman"/>
+          <w:b/>
+          <w:bCs/>
+          <w:kern w:val="0"/>
+          <w:sz w:val="24"/>
+          <w:szCs w:val="24"/>
+          <w14:ligatures w14:val="none"/>
+        </w:rPr>
+        <w:t>ANY FLASHING LEDS ARE INDICATIVE OF A PROBLEM</w:t>
+      </w:r>
+      <w:r>
+        <w:rPr>
+          <w:rFonts w:ascii="Times New Roman" w:eastAsia="Times New Roman" w:hAnsi="Times New Roman" w:cs="Times New Roman"/>
+          <w:kern w:val="0"/>
+          <w:sz w:val="24"/>
+          <w:szCs w:val="24"/>
+          <w14:ligatures w14:val="none"/>
+        </w:rPr>
+        <w:t xml:space="preserve">. If you see any LEDS that are flashing regularly (once per second or so) it means something is wrong!! Please see the online </w:t>
+      </w:r>
+      <w:hyperlink r:id="rId30" w:history="1">
+        <w:r>
+          <w:rPr>
+            <w:rFonts w:ascii="Times New Roman" w:eastAsia="Times New Roman" w:hAnsi="Times New Roman" w:cs="Times New Roman"/>
+            <w:b/>
+            <w:bCs/>
+            <w:color w:val="0000FF"/>
+            <w:kern w:val="0"/>
+            <w:sz w:val="24"/>
+            <w:szCs w:val="24"/>
+            <w14:ligatures w14:val="none"/>
+          </w:rPr>
+          <w:t>Trouble Shooting</w:t>
+        </w:r>
+      </w:hyperlink>
+      <w:r>
+        <w:rPr>
+          <w:rFonts w:ascii="Times New Roman" w:eastAsia="Times New Roman" w:hAnsi="Times New Roman" w:cs="Times New Roman"/>
           <w:kern w:val="0"/>
           <w:sz w:val="24"/>
           <w:szCs w:val="24"/>
@@ -10942,7 +11073,7 @@
       </w:pPr>
     </w:p>
     <w:sectPr>
-      <w:headerReference w:type="default" r:id="rId30"/>
+      <w:headerReference w:type="default" r:id="rId31"/>
       <w:pgSz w:w="12240" w:h="15840" w:code="1"/>
       <w:pgMar w:top="720" w:right="360" w:bottom="360" w:left="360" w:header="720" w:footer="720" w:gutter="0"/>
       <w:cols w:space="720"/>

</xml_diff>